<commit_message>
Hayesduino+Switch to Visual Micro
</commit_message>
<xml_diff>
--- a/Documents/C64 MicroView and Wifi Modem.docx
+++ b/Documents/C64 MicroView and Wifi Modem.docx
@@ -21,32 +21,14 @@
           <w:sz w:val="44"/>
           <w:szCs w:val="44"/>
         </w:rPr>
-        <w:t xml:space="preserve">About the C64 </w:t>
-      </w:r>
-      <w:proofErr w:type="spellStart"/>
+        <w:t xml:space="preserve">About the C64 MicroView and Wi-Fi </w:t>
+      </w:r>
       <w:r>
         <w:rPr>
           <w:b/>
           <w:sz w:val="44"/>
           <w:szCs w:val="44"/>
         </w:rPr>
-        <w:t>MicroView</w:t>
-      </w:r>
-      <w:proofErr w:type="spellEnd"/>
-      <w:r>
-        <w:rPr>
-          <w:b/>
-          <w:sz w:val="44"/>
-          <w:szCs w:val="44"/>
-        </w:rPr>
-        <w:t xml:space="preserve"> and Wi-Fi </w:t>
-      </w:r>
-      <w:r>
-        <w:rPr>
-          <w:b/>
-          <w:sz w:val="44"/>
-          <w:szCs w:val="44"/>
-        </w:rPr>
         <w:t>Modem</w:t>
       </w:r>
     </w:p>
@@ -76,13 +58,8 @@
         <w:t>)</w:t>
       </w:r>
       <w:r>
-        <w:t xml:space="preserve">, the </w:t>
-      </w:r>
-      <w:proofErr w:type="spellStart"/>
-      <w:r>
-        <w:t>MicroView</w:t>
-      </w:r>
-      <w:proofErr w:type="spellEnd"/>
+        <w:t>, the MicroView</w:t>
+      </w:r>
       <w:r>
         <w:t xml:space="preserve"> </w:t>
       </w:r>
@@ -128,13 +105,8 @@
       <w:r>
         <w:t xml:space="preserve"> or the </w:t>
       </w:r>
-      <w:proofErr w:type="spellStart"/>
-      <w:r>
-        <w:t>XBee</w:t>
-      </w:r>
-      <w:proofErr w:type="spellEnd"/>
-      <w:r>
-        <w:t>® Wi-Fi</w:t>
+      <w:r>
+        <w:t>XBee® Wi-Fi</w:t>
       </w:r>
       <w:r>
         <w:t xml:space="preserve"> Module</w:t>
@@ -145,15 +117,7 @@
     </w:p>
     <w:p>
       <w:r>
-        <w:t xml:space="preserve">All I/O pins on the </w:t>
-      </w:r>
-      <w:proofErr w:type="spellStart"/>
-      <w:r>
-        <w:t>MicroView</w:t>
-      </w:r>
-      <w:proofErr w:type="spellEnd"/>
-      <w:r>
-        <w:t xml:space="preserve"> are broken out along the top of the board to </w:t>
+        <w:t xml:space="preserve">All I/O pins on the MicroView are broken out along the top of the board to </w:t>
       </w:r>
       <w:r>
         <w:t xml:space="preserve">allow for </w:t>
@@ -161,13 +125,8 @@
       <w:r>
         <w:t xml:space="preserve">interfacing to external devices.  Refer to the </w:t>
       </w:r>
-      <w:proofErr w:type="spellStart"/>
-      <w:r>
-        <w:t>MicroView</w:t>
-      </w:r>
-      <w:proofErr w:type="spellEnd"/>
-      <w:r>
-        <w:t xml:space="preserve"> documentation </w:t>
+      <w:r>
+        <w:t xml:space="preserve">MicroView documentation </w:t>
       </w:r>
       <w:r>
         <w:t xml:space="preserve">and </w:t>
@@ -266,15 +225,7 @@
     </w:p>
     <w:p>
       <w:r>
-        <w:t xml:space="preserve">Reset buttons are provided for resetting each of the C64, </w:t>
-      </w:r>
-      <w:proofErr w:type="spellStart"/>
-      <w:r>
-        <w:t>MicroView</w:t>
-      </w:r>
-      <w:proofErr w:type="spellEnd"/>
-      <w:r>
-        <w:t>, and Wi-Fi Module.</w:t>
+        <w:t>Reset buttons are provided for resetting each of the C64, MicroView, and Wi-Fi Module.</w:t>
       </w:r>
     </w:p>
     <w:p>
@@ -319,7 +270,7 @@
           <w:szCs w:val="44"/>
         </w:rPr>
         <w:lastRenderedPageBreak/>
-        <w:t>Available Configurations</w:t>
+        <w:t>Configurations</w:t>
       </w:r>
     </w:p>
     <w:p>
@@ -362,23 +313,7 @@
         <w:t xml:space="preserve"> configuration</w:t>
       </w:r>
       <w:r>
-        <w:t xml:space="preserve"> allows the </w:t>
-      </w:r>
-      <w:proofErr w:type="spellStart"/>
-      <w:r>
-        <w:t>MicroView</w:t>
-      </w:r>
-      <w:proofErr w:type="spellEnd"/>
-      <w:r>
-        <w:t xml:space="preserve"> to arbitrate between the C64 and the RN-XV, acting like a simple virtual modem, assuming a sketch is loaded into the </w:t>
-      </w:r>
-      <w:proofErr w:type="spellStart"/>
-      <w:r>
-        <w:t>MicroView</w:t>
-      </w:r>
-      <w:proofErr w:type="spellEnd"/>
-      <w:r>
-        <w:t xml:space="preserve"> to perform this function.  </w:t>
+        <w:t xml:space="preserve"> allows the MicroView to arbitrate between the C64 and the RN-XV, acting like a simple virtual modem, assuming a sketch is loaded into the MicroView to perform this function.  </w:t>
       </w:r>
     </w:p>
     <w:p>
@@ -408,15 +343,7 @@
         <w:t>D5</w:t>
       </w:r>
       <w:r>
-        <w:t xml:space="preserve"> of the </w:t>
-      </w:r>
-      <w:proofErr w:type="spellStart"/>
-      <w:r>
-        <w:t>MicroView</w:t>
-      </w:r>
-      <w:proofErr w:type="spellEnd"/>
-      <w:r>
-        <w:t xml:space="preserve"> </w:t>
+        <w:t xml:space="preserve"> of the MicroView </w:t>
       </w:r>
       <w:r>
         <w:br/>
@@ -467,15 +394,7 @@
         <w:t>0</w:t>
       </w:r>
       <w:r>
-        <w:t xml:space="preserve"> of the </w:t>
-      </w:r>
-      <w:proofErr w:type="spellStart"/>
-      <w:r>
-        <w:t>MicroView</w:t>
-      </w:r>
-      <w:proofErr w:type="spellEnd"/>
-      <w:r>
-        <w:t xml:space="preserve"> </w:t>
+        <w:t xml:space="preserve"> of the MicroView </w:t>
       </w:r>
       <w:r>
         <w:br/>
@@ -515,13 +434,8 @@
       <w:r>
         <w:t xml:space="preserve">Power is supplied to the </w:t>
       </w:r>
-      <w:proofErr w:type="spellStart"/>
-      <w:r>
-        <w:t>MicroView</w:t>
-      </w:r>
-      <w:proofErr w:type="spellEnd"/>
-      <w:r>
-        <w:t xml:space="preserve"> and RN-XV from the C64 User Port.</w:t>
+      <w:r>
+        <w:t>MicroView and RN-XV from the C64 User Port.</w:t>
       </w:r>
       <w:r>
         <w:br/>
@@ -539,13 +453,8 @@
         <w:t>All RS-232 signal lines are connected</w:t>
       </w:r>
       <w:r>
-        <w:t xml:space="preserve"> between the C64 and </w:t>
-      </w:r>
-      <w:proofErr w:type="spellStart"/>
-      <w:r>
-        <w:t>MicroView</w:t>
-      </w:r>
-      <w:proofErr w:type="spellEnd"/>
+        <w:t xml:space="preserve"> between the C64 and MicroView</w:t>
+      </w:r>
       <w:r>
         <w:t xml:space="preserve"> for enhanced modem emulation, </w:t>
       </w:r>
@@ -667,12 +576,7 @@
         <w:t>.</w:t>
       </w:r>
       <w:r>
-        <w:t xml:space="preserve">   Refer to the Wi-Fi Module’s documentation for configuration and command set </w:t>
-      </w:r>
-      <w:bookmarkStart w:id="0" w:name="_GoBack"/>
-      <w:bookmarkEnd w:id="0"/>
-      <w:r>
-        <w:t>details.</w:t>
+        <w:t xml:space="preserve">   Refer to the Wi-Fi Module’s documentation for configuration and command set details.</w:t>
       </w:r>
     </w:p>
     <w:p>
@@ -684,15 +588,7 @@
         </w:numPr>
       </w:pPr>
       <w:r>
-        <w:t xml:space="preserve">Remove the </w:t>
-      </w:r>
-      <w:proofErr w:type="spellStart"/>
-      <w:r>
-        <w:t>MicroView</w:t>
-      </w:r>
-      <w:proofErr w:type="spellEnd"/>
-      <w:r>
-        <w:t xml:space="preserve"> from the board</w:t>
+        <w:t>Remove the MicroView from the board</w:t>
       </w:r>
       <w:r>
         <w:t>.</w:t>
@@ -847,18 +743,10 @@
         <w:t>connects</w:t>
       </w:r>
       <w:r>
-        <w:t xml:space="preserve"> to the </w:t>
-      </w:r>
-      <w:proofErr w:type="spellStart"/>
-      <w:r>
-        <w:t>MicroView’</w:t>
-      </w:r>
-      <w:r>
-        <w:t>s</w:t>
-      </w:r>
-      <w:proofErr w:type="spellEnd"/>
-      <w:r>
-        <w:t xml:space="preserve"> VIN pin which </w:t>
+        <w:t xml:space="preserve"> to the MicroView’</w:t>
+      </w:r>
+      <w:r>
+        <w:t xml:space="preserve">s VIN pin which </w:t>
       </w:r>
       <w:r>
         <w:t>regulates the input voltage</w:t>
@@ -945,23 +833,21 @@
           <w:szCs w:val="36"/>
         </w:rPr>
       </w:pPr>
-      <w:proofErr w:type="spellStart"/>
       <w:r>
         <w:rPr>
           <w:b/>
           <w:sz w:val="36"/>
           <w:szCs w:val="36"/>
         </w:rPr>
-        <w:t>MicroView</w:t>
-      </w:r>
-      <w:proofErr w:type="spellEnd"/>
+        <w:t>MicroView as an I</w:t>
+      </w:r>
       <w:r>
         <w:rPr>
           <w:b/>
           <w:sz w:val="36"/>
           <w:szCs w:val="36"/>
         </w:rPr>
-        <w:t xml:space="preserve"> as an I</w:t>
+        <w:t xml:space="preserve">nterface </w:t>
       </w:r>
       <w:r>
         <w:rPr>
@@ -969,7 +855,7 @@
           <w:sz w:val="36"/>
           <w:szCs w:val="36"/>
         </w:rPr>
-        <w:t xml:space="preserve">nterface </w:t>
+        <w:t>D</w:t>
       </w:r>
       <w:r>
         <w:rPr>
@@ -977,14 +863,6 @@
           <w:sz w:val="36"/>
           <w:szCs w:val="36"/>
         </w:rPr>
-        <w:t>D</w:t>
-      </w:r>
-      <w:r>
-        <w:rPr>
-          <w:b/>
-          <w:sz w:val="36"/>
-          <w:szCs w:val="36"/>
-        </w:rPr>
         <w:t>evice to the C64</w:t>
       </w:r>
     </w:p>
@@ -995,13 +873,8 @@
       <w:r>
         <w:t xml:space="preserve">is configuration allows the </w:t>
       </w:r>
-      <w:proofErr w:type="spellStart"/>
-      <w:r>
-        <w:t>MicroView’s</w:t>
-      </w:r>
-      <w:proofErr w:type="spellEnd"/>
-      <w:r>
-        <w:t xml:space="preserve"> </w:t>
+      <w:r>
+        <w:t xml:space="preserve">MicroView’s </w:t>
       </w:r>
       <w:r>
         <w:t>GP</w:t>
@@ -1016,15 +889,7 @@
         <w:t>PWM output</w:t>
       </w:r>
       <w:r>
-        <w:t xml:space="preserve">, </w:t>
-      </w:r>
-      <w:proofErr w:type="spellStart"/>
-      <w:r>
-        <w:t>digitial</w:t>
-      </w:r>
-      <w:proofErr w:type="spellEnd"/>
-      <w:r>
-        <w:t xml:space="preserve"> I/O and even </w:t>
+        <w:t xml:space="preserve">, digitial I/O and even </w:t>
       </w:r>
       <w:r>
         <w:t>I²C</w:t>
@@ -1039,15 +904,7 @@
         <w:t>via serial port.</w:t>
       </w:r>
       <w:r>
-        <w:t xml:space="preserve">  A sketch is required inside the </w:t>
-      </w:r>
-      <w:proofErr w:type="spellStart"/>
-      <w:r>
-        <w:t>MicroView</w:t>
-      </w:r>
-      <w:proofErr w:type="spellEnd"/>
-      <w:r>
-        <w:t xml:space="preserve"> to perform this function.</w:t>
+        <w:t xml:space="preserve">  A sketch is required inside the MicroView to perform this function.</w:t>
       </w:r>
     </w:p>
     <w:p>
@@ -1086,15 +943,7 @@
         <w:t>some of the</w:t>
       </w:r>
       <w:r>
-        <w:t xml:space="preserve"> </w:t>
-      </w:r>
-      <w:proofErr w:type="spellStart"/>
-      <w:r>
-        <w:t>MicroView</w:t>
-      </w:r>
-      <w:proofErr w:type="spellEnd"/>
-      <w:r>
-        <w:t xml:space="preserve"> pins </w:t>
+        <w:t xml:space="preserve"> MicroView pins </w:t>
       </w:r>
       <w:r>
         <w:t xml:space="preserve">are shared with the User Port </w:t>
@@ -1127,26 +976,10 @@
         <w:t xml:space="preserve"> only</w:t>
       </w:r>
       <w:r>
-        <w:t xml:space="preserve"> between </w:t>
-      </w:r>
-      <w:proofErr w:type="spellStart"/>
-      <w:r>
-        <w:t>TxD</w:t>
-      </w:r>
-      <w:proofErr w:type="spellEnd"/>
-      <w:r>
-        <w:t xml:space="preserve"> and </w:t>
-      </w:r>
-      <w:proofErr w:type="spellStart"/>
-      <w:r>
-        <w:t>R</w:t>
-      </w:r>
-      <w:r>
-        <w:t>xD</w:t>
-      </w:r>
-      <w:proofErr w:type="spellEnd"/>
-      <w:r>
-        <w:t xml:space="preserve"> at</w:t>
+        <w:t xml:space="preserve"> between TxD and R</w:t>
+      </w:r>
+      <w:r>
+        <w:t>xD at</w:t>
       </w:r>
       <w:r>
         <w:t xml:space="preserve"> U1.</w:t>
@@ -1182,7 +1015,6 @@
       <w:r>
         <w:br w:type="page"/>
       </w:r>
-      <w:proofErr w:type="spellStart"/>
       <w:r>
         <w:rPr>
           <w:b/>
@@ -1190,45 +1022,12 @@
           <w:szCs w:val="44"/>
         </w:rPr>
         <w:lastRenderedPageBreak/>
-        <w:t>MicroView</w:t>
-      </w:r>
-      <w:proofErr w:type="spellEnd"/>
-      <w:r>
-        <w:rPr>
-          <w:b/>
-          <w:sz w:val="44"/>
-          <w:szCs w:val="44"/>
-        </w:rPr>
-        <w:t xml:space="preserve"> Pinout</w:t>
-      </w:r>
-    </w:p>
-    <w:p>
-      <w:r>
-        <w:t xml:space="preserve">At the heart of the C64 </w:t>
-      </w:r>
-      <w:proofErr w:type="spellStart"/>
-      <w:r>
-        <w:t>Wifi</w:t>
-      </w:r>
-      <w:proofErr w:type="spellEnd"/>
-      <w:r>
-        <w:t xml:space="preserve"> Modem is a “</w:t>
-      </w:r>
-      <w:proofErr w:type="spellStart"/>
-      <w:r>
-        <w:t>Microview</w:t>
-      </w:r>
-      <w:proofErr w:type="spellEnd"/>
-      <w:r>
-        <w:t xml:space="preserve">”, </w:t>
-      </w:r>
-      <w:proofErr w:type="gramStart"/>
-      <w:r>
-        <w:t>an</w:t>
-      </w:r>
-      <w:proofErr w:type="gramEnd"/>
-      <w:r>
-        <w:t xml:space="preserve"> a Arduino Uno-compatible </w:t>
+        <w:t>MicroView Pinout</w:t>
+      </w:r>
+    </w:p>
+    <w:p>
+      <w:r>
+        <w:t xml:space="preserve">At the heart of the C64 Wifi Modem is a “Microview”, an a Arduino Uno-compatible </w:t>
       </w:r>
       <w:r>
         <w:t>device with built-in OLED display.  The pinout is as follows:</w:t>
@@ -1292,15 +1091,7 @@
     </w:p>
     <w:p>
       <w:r>
-        <w:t xml:space="preserve">All the </w:t>
-      </w:r>
-      <w:proofErr w:type="spellStart"/>
-      <w:r>
-        <w:t>MicroView</w:t>
-      </w:r>
-      <w:proofErr w:type="spellEnd"/>
-      <w:r>
-        <w:t xml:space="preserve"> pins are broken out along the top of the cart, to allow interfacing to the outside world.   Note that some pins are connected to the C64 User Port, as per </w:t>
+        <w:t xml:space="preserve">All the MicroView pins are broken out along the top of the cart, to allow interfacing to the outside world.   Note that some pins are connected to the C64 User Port, as per </w:t>
       </w:r>
       <w:r>
         <w:rPr>
@@ -1331,25 +1122,7 @@
           <w:szCs w:val="44"/>
         </w:rPr>
         <w:lastRenderedPageBreak/>
-        <w:t xml:space="preserve">Table 1 – </w:t>
-      </w:r>
-      <w:proofErr w:type="spellStart"/>
-      <w:r>
-        <w:rPr>
-          <w:b/>
-          <w:sz w:val="44"/>
-          <w:szCs w:val="44"/>
-        </w:rPr>
-        <w:t>MicroView</w:t>
-      </w:r>
-      <w:proofErr w:type="spellEnd"/>
-      <w:r>
-        <w:rPr>
-          <w:b/>
-          <w:sz w:val="44"/>
-          <w:szCs w:val="44"/>
-        </w:rPr>
-        <w:t xml:space="preserve"> Pinout</w:t>
+        <w:t>Table 1 – MicroView Pinout</w:t>
       </w:r>
     </w:p>
     <w:tbl>
@@ -1395,19 +1168,11 @@
                 <w:b/>
               </w:rPr>
             </w:pPr>
-            <w:proofErr w:type="spellStart"/>
             <w:r>
               <w:rPr>
                 <w:b/>
               </w:rPr>
-              <w:t>MicroView</w:t>
-            </w:r>
-            <w:proofErr w:type="spellEnd"/>
-            <w:r>
-              <w:rPr>
-                <w:b/>
-              </w:rPr>
-              <w:t xml:space="preserve"> </w:t>
+              <w:t xml:space="preserve">MicroView </w:t>
             </w:r>
           </w:p>
         </w:tc>
@@ -1731,6 +1496,12 @@
             <w:r>
               <w:t>Pin L (DSR)</w:t>
             </w:r>
+            <w:r>
+              <w:t xml:space="preserve">, </w:t>
+            </w:r>
+            <w:r>
+              <w:t>6*</w:t>
+            </w:r>
           </w:p>
         </w:tc>
         <w:tc>
@@ -1745,14 +1516,25 @@
               <w:br/>
             </w:r>
             <w:r>
+              <w:t>(</w:t>
+            </w:r>
+            <w:r>
+              <w:t>*</w:t>
+            </w:r>
+            <w:r>
               <w:t>Note connected to Pin 6 for UP9600</w:t>
             </w:r>
             <w:r>
               <w:t xml:space="preserve"> mode</w:t>
             </w:r>
             <w:r>
-              <w:br/>
+              <w:t xml:space="preserve"> </w:t>
+            </w:r>
+            <w:r>
               <w:t>when jumper is in place</w:t>
+            </w:r>
+            <w:r>
+              <w:t>)</w:t>
             </w:r>
           </w:p>
         </w:tc>
@@ -1821,13 +1603,8 @@
           </w:tcPr>
           <w:p>
             <w:r>
-              <w:t xml:space="preserve">D0 </w:t>
-            </w:r>
-            <w:proofErr w:type="spellStart"/>
-            <w:r>
-              <w:t>RxD</w:t>
-            </w:r>
-            <w:proofErr w:type="spellEnd"/>
+              <w:t>D0 RxD</w:t>
+            </w:r>
           </w:p>
         </w:tc>
         <w:tc>
@@ -1846,15 +1623,7 @@
           </w:tcPr>
           <w:p>
             <w:r>
-              <w:t xml:space="preserve">Hardware Serial </w:t>
-            </w:r>
-            <w:proofErr w:type="spellStart"/>
-            <w:r>
-              <w:t>RxD</w:t>
-            </w:r>
-            <w:proofErr w:type="spellEnd"/>
-            <w:r>
-              <w:t xml:space="preserve">.  </w:t>
+              <w:t xml:space="preserve">Hardware Serial RxD.  </w:t>
             </w:r>
             <w:r>
               <w:br/>
@@ -1867,15 +1636,7 @@
               <w:t xml:space="preserve">Pin </w:t>
             </w:r>
             <w:r>
-              <w:t>2 (</w:t>
-            </w:r>
-            <w:proofErr w:type="spellStart"/>
-            <w:r>
-              <w:t>TxD</w:t>
-            </w:r>
-            <w:proofErr w:type="spellEnd"/>
-            <w:r>
-              <w:t>)</w:t>
+              <w:t>2 (TxD)</w:t>
             </w:r>
           </w:p>
         </w:tc>
@@ -1897,13 +1658,8 @@
           </w:tcPr>
           <w:p>
             <w:r>
-              <w:t xml:space="preserve">D1 </w:t>
-            </w:r>
-            <w:proofErr w:type="spellStart"/>
-            <w:r>
-              <w:t>TxD</w:t>
-            </w:r>
-            <w:proofErr w:type="spellEnd"/>
+              <w:t>D1 TxD</w:t>
+            </w:r>
           </w:p>
         </w:tc>
         <w:tc>
@@ -1922,30 +1678,17 @@
           </w:tcPr>
           <w:p>
             <w:r>
-              <w:t xml:space="preserve">Hardware Serial </w:t>
-            </w:r>
-            <w:proofErr w:type="spellStart"/>
-            <w:r>
-              <w:t>RxD</w:t>
-            </w:r>
-            <w:proofErr w:type="spellEnd"/>
-            <w:r>
-              <w:t xml:space="preserve">.  </w:t>
+              <w:t xml:space="preserve">Hardware Serial RxD.  </w:t>
             </w:r>
             <w:r>
               <w:br/>
               <w:t>Connected to Wi-Fi Module Pin 3 (</w:t>
             </w:r>
-            <w:proofErr w:type="spellStart"/>
             <w:r>
               <w:t>R</w:t>
             </w:r>
             <w:r>
-              <w:t>xD</w:t>
-            </w:r>
-            <w:proofErr w:type="spellEnd"/>
-            <w:r>
-              <w:t>)</w:t>
+              <w:t>xD)</w:t>
             </w:r>
           </w:p>
         </w:tc>
@@ -2067,39 +1810,32 @@
               <w:t xml:space="preserve"> </w:t>
             </w:r>
             <w:r>
+              <w:t>(TxD)</w:t>
+            </w:r>
+          </w:p>
+        </w:tc>
+        <w:tc>
+          <w:tcPr>
+            <w:tcW w:w="4320" w:type="dxa"/>
+          </w:tcPr>
+          <w:p>
+            <w:r>
+              <w:t>Software Serial</w:t>
+            </w:r>
+            <w:r>
+              <w:t xml:space="preserve"> RxD</w:t>
+            </w:r>
+            <w:r>
+              <w:br/>
+            </w:r>
+            <w:r>
               <w:t>(</w:t>
             </w:r>
-            <w:proofErr w:type="spellStart"/>
-            <w:r>
-              <w:t>TxD</w:t>
-            </w:r>
-            <w:proofErr w:type="spellEnd"/>
+            <w:r>
+              <w:t>Pin 5 for UP9600 mode</w:t>
+            </w:r>
             <w:r>
               <w:t>)</w:t>
-            </w:r>
-          </w:p>
-        </w:tc>
-        <w:tc>
-          <w:tcPr>
-            <w:tcW w:w="4320" w:type="dxa"/>
-          </w:tcPr>
-          <w:p>
-            <w:r>
-              <w:t>Software Serial</w:t>
-            </w:r>
-            <w:r>
-              <w:t xml:space="preserve"> </w:t>
-            </w:r>
-            <w:proofErr w:type="spellStart"/>
-            <w:r>
-              <w:t>RxD</w:t>
-            </w:r>
-            <w:proofErr w:type="spellEnd"/>
-            <w:r>
-              <w:br/>
-            </w:r>
-            <w:r>
-              <w:t>Pin 5 for UP9600 mode</w:t>
             </w:r>
           </w:p>
         </w:tc>
@@ -2140,40 +1876,35 @@
               <w:t xml:space="preserve"> </w:t>
             </w:r>
             <w:r>
+              <w:t>(RxD)</w:t>
+            </w:r>
+          </w:p>
+        </w:tc>
+        <w:tc>
+          <w:tcPr>
+            <w:tcW w:w="4320" w:type="dxa"/>
+          </w:tcPr>
+          <w:p>
+            <w:r>
+              <w:t>Software Serial TxD</w:t>
+            </w:r>
+            <w:r>
+              <w:br/>
+            </w:r>
+            <w:r>
               <w:t>(</w:t>
             </w:r>
-            <w:proofErr w:type="spellStart"/>
-            <w:r>
-              <w:t>RxD</w:t>
-            </w:r>
-            <w:proofErr w:type="spellEnd"/>
+            <w:r>
+              <w:t xml:space="preserve">Pin </w:t>
+            </w:r>
+            <w:r>
+              <w:t>7</w:t>
+            </w:r>
+            <w:r>
+              <w:t xml:space="preserve"> for UP9600 mode</w:t>
+            </w:r>
             <w:r>
               <w:t>)</w:t>
-            </w:r>
-          </w:p>
-        </w:tc>
-        <w:tc>
-          <w:tcPr>
-            <w:tcW w:w="4320" w:type="dxa"/>
-          </w:tcPr>
-          <w:p>
-            <w:r>
-              <w:t xml:space="preserve">Software Serial </w:t>
-            </w:r>
-            <w:proofErr w:type="spellStart"/>
-            <w:r>
-              <w:t>TxD</w:t>
-            </w:r>
-            <w:proofErr w:type="spellEnd"/>
-            <w:r>
-              <w:br/>
-              <w:t xml:space="preserve">Pin </w:t>
-            </w:r>
-            <w:r>
-              <w:t>7</w:t>
-            </w:r>
-            <w:r>
-              <w:t xml:space="preserve"> for UP9600 mode</w:t>
             </w:r>
           </w:p>
         </w:tc>
@@ -2205,15 +1936,7 @@
           </w:tcPr>
           <w:p>
             <w:r>
-              <w:t xml:space="preserve">Pin 2 (+5V to </w:t>
-            </w:r>
-            <w:proofErr w:type="spellStart"/>
-            <w:r>
-              <w:t>MicroView</w:t>
-            </w:r>
-            <w:proofErr w:type="spellEnd"/>
-            <w:r>
-              <w:t>)</w:t>
+              <w:t>Pin 2 (+5V to MicroView)</w:t>
             </w:r>
           </w:p>
         </w:tc>
@@ -2223,13 +1946,8 @@
           </w:tcPr>
           <w:p>
             <w:r>
-              <w:t xml:space="preserve">+5V Power from C64 to </w:t>
-            </w:r>
-            <w:proofErr w:type="spellStart"/>
-            <w:r>
-              <w:t>MicroView</w:t>
-            </w:r>
-            <w:proofErr w:type="spellEnd"/>
+              <w:t>+5V Power from C64 to MicroView</w:t>
+            </w:r>
             <w:r>
               <w:br/>
               <w:t>In standalone mode, +5V available here</w:t>
@@ -2275,6 +1993,9 @@
           <w:p>
             <w:r>
               <w:t>External VIN for standalone use +3</w:t>
+            </w:r>
+            <w:r>
+              <w:t>.3</w:t>
             </w:r>
             <w:r>
               <w:t>V</w:t>
@@ -2313,8 +2034,67 @@
           <w:szCs w:val="44"/>
         </w:rPr>
         <w:lastRenderedPageBreak/>
-        <w:t>Board Layout</w:t>
-      </w:r>
+        <w:t xml:space="preserve"> </w:t>
+      </w:r>
+      <w:r>
+        <w:rPr>
+          <w:b/>
+          <w:sz w:val="44"/>
+          <w:szCs w:val="44"/>
+        </w:rPr>
+        <w:t>Schematic</w:t>
+      </w:r>
+    </w:p>
+    <w:p>
+      <w:pPr>
+        <w:rPr>
+          <w:b/>
+          <w:sz w:val="44"/>
+          <w:szCs w:val="44"/>
+        </w:rPr>
+      </w:pPr>
+      <w:r>
+        <w:rPr>
+          <w:b/>
+          <w:sz w:val="44"/>
+          <w:szCs w:val="44"/>
+        </w:rPr>
+        <w:br w:type="page"/>
+      </w:r>
+    </w:p>
+    <w:p>
+      <w:pPr>
+        <w:pStyle w:val="ListParagraph"/>
+        <w:numPr>
+          <w:ilvl w:val="0"/>
+          <w:numId w:val="6"/>
+        </w:numPr>
+        <w:rPr>
+          <w:b/>
+          <w:sz w:val="44"/>
+          <w:szCs w:val="44"/>
+        </w:rPr>
+      </w:pPr>
+      <w:r>
+        <w:rPr>
+          <w:b/>
+          <w:sz w:val="44"/>
+          <w:szCs w:val="44"/>
+        </w:rPr>
+        <w:lastRenderedPageBreak/>
+        <w:t>Software Support</w:t>
+      </w:r>
+    </w:p>
+    <w:p>
+      <w:pPr>
+        <w:pStyle w:val="ListParagraph"/>
+        <w:ind w:left="360"/>
+        <w:rPr>
+          <w:b/>
+          <w:sz w:val="44"/>
+          <w:szCs w:val="44"/>
+        </w:rPr>
+      </w:pPr>
     </w:p>
     <w:p>
       <w:pPr>
@@ -2327,86 +2107,87 @@
         <w:rPr>
           <w:b/>
           <w:sz w:val="36"/>
+          <w:szCs w:val="36"/>
         </w:rPr>
       </w:pPr>
       <w:r>
         <w:rPr>
           <w:b/>
           <w:sz w:val="36"/>
-        </w:rPr>
-        <w:t>Front</w:t>
-      </w:r>
-    </w:p>
-    <w:p>
-      <w:pPr>
-        <w:jc w:val="center"/>
-        <w:rPr>
-          <w:b/>
-          <w:sz w:val="44"/>
-          <w:szCs w:val="44"/>
-        </w:rPr>
-      </w:pPr>
-      <w:r>
-        <w:rPr>
-          <w:noProof/>
-          <w:lang w:val="en-CA" w:eastAsia="en-CA"/>
-        </w:rPr>
-        <w:drawing>
-          <wp:inline distT="0" distB="0" distL="0" distR="0" wp14:anchorId="5FEFCEBE" wp14:editId="0DDB3CCC">
-            <wp:extent cx="3886200" cy="6701216"/>
-            <wp:effectExtent l="0" t="0" r="0" b="4445"/>
-            <wp:docPr id="2" name="Picture 2" descr="https://644db4de3505c40a0444-327723bce298e3ff5813fb42baeefbaa.ssl.cf1.rackcdn.com/uploads/project/top_image/TJrL1UDw/i.png"/>
-            <wp:cNvGraphicFramePr>
-              <a:graphicFrameLocks xmlns:a="http://schemas.openxmlformats.org/drawingml/2006/main" noChangeAspect="1"/>
-            </wp:cNvGraphicFramePr>
-            <a:graphic xmlns:a="http://schemas.openxmlformats.org/drawingml/2006/main">
-              <a:graphicData uri="http://schemas.openxmlformats.org/drawingml/2006/picture">
-                <pic:pic xmlns:pic="http://schemas.openxmlformats.org/drawingml/2006/picture">
-                  <pic:nvPicPr>
-                    <pic:cNvPr id="0" name="Picture 3" descr="https://644db4de3505c40a0444-327723bce298e3ff5813fb42baeefbaa.ssl.cf1.rackcdn.com/uploads/project/top_image/TJrL1UDw/i.png"/>
-                    <pic:cNvPicPr>
-                      <a:picLocks noChangeAspect="1" noChangeArrowheads="1"/>
-                    </pic:cNvPicPr>
-                  </pic:nvPicPr>
-                  <pic:blipFill>
-                    <a:blip r:embed="rId8">
-                      <a:extLst>
-                        <a:ext uri="{28A0092B-C50C-407E-A947-70E740481C1C}">
-                          <a14:useLocalDpi xmlns:a14="http://schemas.microsoft.com/office/drawing/2010/main" val="0"/>
-                        </a:ext>
-                      </a:extLst>
-                    </a:blip>
-                    <a:srcRect/>
-                    <a:stretch>
-                      <a:fillRect/>
-                    </a:stretch>
-                  </pic:blipFill>
-                  <pic:spPr bwMode="auto">
-                    <a:xfrm>
-                      <a:off x="0" y="0"/>
-                      <a:ext cx="3886206" cy="6701227"/>
-                    </a:xfrm>
-                    <a:prstGeom prst="rect">
-                      <a:avLst/>
-                    </a:prstGeom>
-                    <a:noFill/>
-                    <a:ln>
-                      <a:noFill/>
-                    </a:ln>
-                  </pic:spPr>
-                </pic:pic>
-              </a:graphicData>
-            </a:graphic>
-          </wp:inline>
-        </w:drawing>
-      </w:r>
-    </w:p>
-    <w:p>
-      <w:pPr>
-        <w:rPr>
-          <w:b/>
-          <w:sz w:val="44"/>
-          <w:szCs w:val="44"/>
+          <w:szCs w:val="36"/>
+        </w:rPr>
+        <w:t>UP9600 Support</w:t>
+      </w:r>
+    </w:p>
+    <w:p>
+      <w:pPr>
+        <w:pStyle w:val="ListParagraph"/>
+        <w:ind w:left="0"/>
+      </w:pPr>
+      <w:r>
+        <w:t>The UP9600 driver for 9600 baud support in Novaterm 9.6 is supported.  Add the jumper marked UP9600 Enable</w:t>
+      </w:r>
+      <w:r>
+        <w:t xml:space="preserve"> to enable it.  Note that this prevents </w:t>
+      </w:r>
+      <w:r>
+        <w:t xml:space="preserve">Pin </w:t>
+      </w:r>
+      <w:r>
+        <w:t>L</w:t>
+      </w:r>
+      <w:r>
+        <w:t xml:space="preserve"> </w:t>
+      </w:r>
+      <w:r>
+        <w:t>(DSR) from being used.</w:t>
+      </w:r>
+      <w:r>
+        <w:br/>
+      </w:r>
+    </w:p>
+    <w:p>
+      <w:pPr>
+        <w:pStyle w:val="ListParagraph"/>
+        <w:ind w:left="0"/>
+        <w:rPr>
+          <w:b/>
+          <w:sz w:val="36"/>
+          <w:szCs w:val="36"/>
+        </w:rPr>
+      </w:pPr>
+      <w:r>
+        <w:t xml:space="preserve">The UP9600 driver </w:t>
+      </w:r>
+      <w:r>
+        <w:t xml:space="preserve">is also supported in </w:t>
+      </w:r>
+      <w:r>
+        <w:t xml:space="preserve">Striketerm 2014 </w:t>
+      </w:r>
+      <w:r>
+        <w:t xml:space="preserve">(based on Novaterm 9.6), but a workaround is required:  The </w:t>
+      </w:r>
+      <w:r>
+        <w:t>driver must be selec</w:t>
+      </w:r>
+      <w:r>
+        <w:t xml:space="preserve">ted and the configuration saved with the Wi-Fi Modem unplugged.  Plug in the modem (with the C64 power off) and restart Striketerm and it will </w:t>
+      </w:r>
+      <w:r>
+        <w:t>then work normally.</w:t>
+      </w:r>
+      <w:bookmarkStart w:id="0" w:name="_GoBack"/>
+      <w:bookmarkEnd w:id="0"/>
+    </w:p>
+    <w:p>
+      <w:pPr>
+        <w:pStyle w:val="ListParagraph"/>
+        <w:ind w:left="360"/>
+        <w:rPr>
+          <w:b/>
+          <w:sz w:val="36"/>
+          <w:szCs w:val="36"/>
         </w:rPr>
       </w:pPr>
     </w:p>
@@ -2421,15 +2202,16 @@
         <w:rPr>
           <w:b/>
           <w:sz w:val="36"/>
+          <w:szCs w:val="36"/>
         </w:rPr>
       </w:pPr>
       <w:r>
         <w:rPr>
           <w:b/>
           <w:sz w:val="36"/>
-        </w:rPr>
-        <w:lastRenderedPageBreak/>
-        <w:t>Back</w:t>
+          <w:szCs w:val="36"/>
+        </w:rPr>
+        <w:t>CommodoreServer Support</w:t>
       </w:r>
     </w:p>
     <w:p>
@@ -2440,54 +2222,6 @@
           <w:szCs w:val="44"/>
         </w:rPr>
       </w:pPr>
-    </w:p>
-    <w:p>
-      <w:pPr>
-        <w:rPr>
-          <w:b/>
-          <w:sz w:val="44"/>
-          <w:szCs w:val="44"/>
-        </w:rPr>
-      </w:pPr>
-      <w:r>
-        <w:rPr>
-          <w:b/>
-          <w:sz w:val="44"/>
-          <w:szCs w:val="44"/>
-        </w:rPr>
-        <w:br w:type="page"/>
-      </w:r>
-    </w:p>
-    <w:p>
-      <w:pPr>
-        <w:pStyle w:val="ListParagraph"/>
-        <w:numPr>
-          <w:ilvl w:val="0"/>
-          <w:numId w:val="6"/>
-        </w:numPr>
-        <w:rPr>
-          <w:b/>
-          <w:sz w:val="44"/>
-          <w:szCs w:val="44"/>
-        </w:rPr>
-      </w:pPr>
-      <w:r>
-        <w:rPr>
-          <w:b/>
-          <w:sz w:val="44"/>
-          <w:szCs w:val="44"/>
-        </w:rPr>
-        <w:lastRenderedPageBreak/>
-        <w:t xml:space="preserve"> </w:t>
-      </w:r>
-      <w:r>
-        <w:rPr>
-          <w:b/>
-          <w:sz w:val="44"/>
-          <w:szCs w:val="44"/>
-        </w:rPr>
-        <w:t>Schematic</w:t>
-      </w:r>
     </w:p>
     <w:p>
       <w:pPr>
@@ -4482,7 +4216,7 @@
 </file>
 
 <file path=customXml/itemProps1.xml><?xml version="1.0" encoding="utf-8"?>
-<ds:datastoreItem xmlns:ds="http://schemas.openxmlformats.org/officeDocument/2006/customXml" ds:itemID="{9C1F1E56-68AA-47E5-BBED-659F354BBFF5}">
+<ds:datastoreItem xmlns:ds="http://schemas.openxmlformats.org/officeDocument/2006/customXml" ds:itemID="{E032EB2D-4FD2-4337-A3DE-62E568769365}">
   <ds:schemaRefs>
     <ds:schemaRef ds:uri="http://schemas.openxmlformats.org/officeDocument/2006/bibliography"/>
   </ds:schemaRefs>

</xml_diff>

<commit_message>
Flow control and config changes
</commit_message>
<xml_diff>
--- a/Documents/C64 MicroView and Wifi Modem.docx
+++ b/Documents/C64 MicroView and Wifi Modem.docx
@@ -1128,14 +1128,15 @@
     <w:tbl>
       <w:tblPr>
         <w:tblStyle w:val="TableGrid"/>
-        <w:tblW w:w="9738" w:type="dxa"/>
+        <w:tblW w:w="9889" w:type="dxa"/>
         <w:tblLook w:val="04A0" w:firstRow="1" w:lastRow="0" w:firstColumn="1" w:lastColumn="0" w:noHBand="0" w:noVBand="1"/>
       </w:tblPr>
       <w:tblGrid>
         <w:gridCol w:w="828"/>
-        <w:gridCol w:w="2070"/>
-        <w:gridCol w:w="2520"/>
-        <w:gridCol w:w="4320"/>
+        <w:gridCol w:w="1832"/>
+        <w:gridCol w:w="1843"/>
+        <w:gridCol w:w="1559"/>
+        <w:gridCol w:w="3827"/>
       </w:tblGrid>
       <w:tr>
         <w:tc>
@@ -1159,7 +1160,7 @@
         </w:tc>
         <w:tc>
           <w:tcPr>
-            <w:tcW w:w="2070" w:type="dxa"/>
+            <w:tcW w:w="1832" w:type="dxa"/>
             <w:shd w:val="clear" w:color="auto" w:fill="D9D9D9" w:themeFill="background1" w:themeFillShade="D9"/>
           </w:tcPr>
           <w:p>
@@ -1178,7 +1179,7 @@
         </w:tc>
         <w:tc>
           <w:tcPr>
-            <w:tcW w:w="2520" w:type="dxa"/>
+            <w:tcW w:w="1843" w:type="dxa"/>
             <w:shd w:val="clear" w:color="auto" w:fill="D9D9D9" w:themeFill="background1" w:themeFillShade="D9"/>
           </w:tcPr>
           <w:p>
@@ -1197,7 +1198,7 @@
         </w:tc>
         <w:tc>
           <w:tcPr>
-            <w:tcW w:w="4320" w:type="dxa"/>
+            <w:tcW w:w="1559" w:type="dxa"/>
             <w:shd w:val="clear" w:color="auto" w:fill="D9D9D9" w:themeFill="background1" w:themeFillShade="D9"/>
           </w:tcPr>
           <w:p>
@@ -1210,6 +1211,37 @@
               <w:rPr>
                 <w:b/>
               </w:rPr>
+              <w:t>Wi</w:t>
+            </w:r>
+            <w:r>
+              <w:rPr>
+                <w:b/>
+              </w:rPr>
+              <w:t>-</w:t>
+            </w:r>
+            <w:r>
+              <w:rPr>
+                <w:b/>
+              </w:rPr>
+              <w:t>Fi</w:t>
+            </w:r>
+          </w:p>
+        </w:tc>
+        <w:tc>
+          <w:tcPr>
+            <w:tcW w:w="3827" w:type="dxa"/>
+            <w:shd w:val="clear" w:color="auto" w:fill="D9D9D9" w:themeFill="background1" w:themeFillShade="D9"/>
+          </w:tcPr>
+          <w:p>
+            <w:pPr>
+              <w:rPr>
+                <w:b/>
+              </w:rPr>
+            </w:pPr>
+            <w:r>
+              <w:rPr>
+                <w:b/>
+              </w:rPr>
               <w:t>Notes</w:t>
             </w:r>
           </w:p>
@@ -1228,7 +1260,7 @@
         </w:tc>
         <w:tc>
           <w:tcPr>
-            <w:tcW w:w="2070" w:type="dxa"/>
+            <w:tcW w:w="1832" w:type="dxa"/>
           </w:tcPr>
           <w:p>
             <w:r>
@@ -1238,7 +1270,7 @@
         </w:tc>
         <w:tc>
           <w:tcPr>
-            <w:tcW w:w="2520" w:type="dxa"/>
+            <w:tcW w:w="1843" w:type="dxa"/>
           </w:tcPr>
           <w:p>
             <w:r>
@@ -1248,7 +1280,17 @@
         </w:tc>
         <w:tc>
           <w:tcPr>
-            <w:tcW w:w="4320" w:type="dxa"/>
+            <w:tcW w:w="1559" w:type="dxa"/>
+          </w:tcPr>
+          <w:p>
+            <w:r>
+              <w:t>-</w:t>
+            </w:r>
+          </w:p>
+        </w:tc>
+        <w:tc>
+          <w:tcPr>
+            <w:tcW w:w="3827" w:type="dxa"/>
           </w:tcPr>
           <w:p>
             <w:r>
@@ -1270,7 +1312,7 @@
         </w:tc>
         <w:tc>
           <w:tcPr>
-            <w:tcW w:w="2070" w:type="dxa"/>
+            <w:tcW w:w="1832" w:type="dxa"/>
           </w:tcPr>
           <w:p>
             <w:r>
@@ -1280,7 +1322,7 @@
         </w:tc>
         <w:tc>
           <w:tcPr>
-            <w:tcW w:w="2520" w:type="dxa"/>
+            <w:tcW w:w="1843" w:type="dxa"/>
           </w:tcPr>
           <w:p>
             <w:r>
@@ -1290,11 +1332,24 @@
         </w:tc>
         <w:tc>
           <w:tcPr>
-            <w:tcW w:w="4320" w:type="dxa"/>
-          </w:tcPr>
-          <w:p>
-            <w:r>
-              <w:t>For extended RS-232 usage</w:t>
+            <w:tcW w:w="1559" w:type="dxa"/>
+          </w:tcPr>
+          <w:p>
+            <w:r>
+              <w:t>-</w:t>
+            </w:r>
+          </w:p>
+        </w:tc>
+        <w:tc>
+          <w:tcPr>
+            <w:tcW w:w="3827" w:type="dxa"/>
+          </w:tcPr>
+          <w:p>
+            <w:r>
+              <w:t xml:space="preserve">For extended RS-232 </w:t>
+            </w:r>
+            <w:r>
+              <w:t>support</w:t>
             </w:r>
           </w:p>
         </w:tc>
@@ -1312,7 +1367,7 @@
         </w:tc>
         <w:tc>
           <w:tcPr>
-            <w:tcW w:w="2070" w:type="dxa"/>
+            <w:tcW w:w="1832" w:type="dxa"/>
           </w:tcPr>
           <w:p>
             <w:r>
@@ -1322,7 +1377,7 @@
         </w:tc>
         <w:tc>
           <w:tcPr>
-            <w:tcW w:w="2520" w:type="dxa"/>
+            <w:tcW w:w="1843" w:type="dxa"/>
           </w:tcPr>
           <w:p>
             <w:r>
@@ -1332,11 +1387,24 @@
         </w:tc>
         <w:tc>
           <w:tcPr>
-            <w:tcW w:w="4320" w:type="dxa"/>
-          </w:tcPr>
-          <w:p>
-            <w:r>
-              <w:t>For extended RS-232 usage</w:t>
+            <w:tcW w:w="1559" w:type="dxa"/>
+          </w:tcPr>
+          <w:p>
+            <w:r>
+              <w:t>-</w:t>
+            </w:r>
+          </w:p>
+        </w:tc>
+        <w:tc>
+          <w:tcPr>
+            <w:tcW w:w="3827" w:type="dxa"/>
+          </w:tcPr>
+          <w:p>
+            <w:r>
+              <w:t xml:space="preserve">For extended RS-232 </w:t>
+            </w:r>
+            <w:r>
+              <w:t>support</w:t>
             </w:r>
           </w:p>
         </w:tc>
@@ -1354,7 +1422,7 @@
         </w:tc>
         <w:tc>
           <w:tcPr>
-            <w:tcW w:w="2070" w:type="dxa"/>
+            <w:tcW w:w="1832" w:type="dxa"/>
           </w:tcPr>
           <w:p>
             <w:r>
@@ -1364,7 +1432,7 @@
         </w:tc>
         <w:tc>
           <w:tcPr>
-            <w:tcW w:w="2520" w:type="dxa"/>
+            <w:tcW w:w="1843" w:type="dxa"/>
           </w:tcPr>
           <w:p>
             <w:r>
@@ -1374,11 +1442,24 @@
         </w:tc>
         <w:tc>
           <w:tcPr>
-            <w:tcW w:w="4320" w:type="dxa"/>
-          </w:tcPr>
-          <w:p>
-            <w:r>
-              <w:t>For extended RS-232 usage</w:t>
+            <w:tcW w:w="1559" w:type="dxa"/>
+          </w:tcPr>
+          <w:p>
+            <w:r>
+              <w:t>-</w:t>
+            </w:r>
+          </w:p>
+        </w:tc>
+        <w:tc>
+          <w:tcPr>
+            <w:tcW w:w="3827" w:type="dxa"/>
+          </w:tcPr>
+          <w:p>
+            <w:r>
+              <w:t xml:space="preserve">For extended RS-232 </w:t>
+            </w:r>
+            <w:r>
+              <w:t>support</w:t>
             </w:r>
           </w:p>
         </w:tc>
@@ -1396,7 +1477,7 @@
         </w:tc>
         <w:tc>
           <w:tcPr>
-            <w:tcW w:w="2070" w:type="dxa"/>
+            <w:tcW w:w="1832" w:type="dxa"/>
           </w:tcPr>
           <w:p>
             <w:r>
@@ -1406,7 +1487,7 @@
         </w:tc>
         <w:tc>
           <w:tcPr>
-            <w:tcW w:w="2520" w:type="dxa"/>
+            <w:tcW w:w="1843" w:type="dxa"/>
           </w:tcPr>
           <w:p>
             <w:r>
@@ -1416,11 +1497,24 @@
         </w:tc>
         <w:tc>
           <w:tcPr>
-            <w:tcW w:w="4320" w:type="dxa"/>
-          </w:tcPr>
-          <w:p>
-            <w:r>
-              <w:t>For extended RS-232 usage</w:t>
+            <w:tcW w:w="1559" w:type="dxa"/>
+          </w:tcPr>
+          <w:p>
+            <w:r>
+              <w:t>-</w:t>
+            </w:r>
+          </w:p>
+        </w:tc>
+        <w:tc>
+          <w:tcPr>
+            <w:tcW w:w="3827" w:type="dxa"/>
+          </w:tcPr>
+          <w:p>
+            <w:r>
+              <w:t xml:space="preserve">For extended RS-232 </w:t>
+            </w:r>
+            <w:r>
+              <w:t>support</w:t>
             </w:r>
           </w:p>
         </w:tc>
@@ -1438,7 +1532,7 @@
         </w:tc>
         <w:tc>
           <w:tcPr>
-            <w:tcW w:w="2070" w:type="dxa"/>
+            <w:tcW w:w="1832" w:type="dxa"/>
           </w:tcPr>
           <w:p>
             <w:r>
@@ -1448,7 +1542,7 @@
         </w:tc>
         <w:tc>
           <w:tcPr>
-            <w:tcW w:w="2520" w:type="dxa"/>
+            <w:tcW w:w="1843" w:type="dxa"/>
           </w:tcPr>
           <w:p>
             <w:r>
@@ -1458,11 +1552,24 @@
         </w:tc>
         <w:tc>
           <w:tcPr>
-            <w:tcW w:w="4320" w:type="dxa"/>
-          </w:tcPr>
-          <w:p>
-            <w:r>
-              <w:t>For extended RS-232 usage</w:t>
+            <w:tcW w:w="1559" w:type="dxa"/>
+          </w:tcPr>
+          <w:p>
+            <w:r>
+              <w:t>-</w:t>
+            </w:r>
+          </w:p>
+        </w:tc>
+        <w:tc>
+          <w:tcPr>
+            <w:tcW w:w="3827" w:type="dxa"/>
+          </w:tcPr>
+          <w:p>
+            <w:r>
+              <w:t xml:space="preserve">For extended RS-232 </w:t>
+            </w:r>
+            <w:r>
+              <w:t>support</w:t>
             </w:r>
           </w:p>
         </w:tc>
@@ -1480,7 +1587,7 @@
         </w:tc>
         <w:tc>
           <w:tcPr>
-            <w:tcW w:w="2070" w:type="dxa"/>
+            <w:tcW w:w="1832" w:type="dxa"/>
           </w:tcPr>
           <w:p>
             <w:r>
@@ -1490,51 +1597,42 @@
         </w:tc>
         <w:tc>
           <w:tcPr>
-            <w:tcW w:w="2520" w:type="dxa"/>
+            <w:tcW w:w="1843" w:type="dxa"/>
           </w:tcPr>
           <w:p>
             <w:r>
               <w:t>Pin L (DSR)</w:t>
             </w:r>
             <w:r>
-              <w:t xml:space="preserve">, </w:t>
-            </w:r>
-            <w:r>
-              <w:t>6*</w:t>
-            </w:r>
-          </w:p>
-        </w:tc>
-        <w:tc>
-          <w:tcPr>
-            <w:tcW w:w="4320" w:type="dxa"/>
-          </w:tcPr>
-          <w:p>
-            <w:r>
-              <w:t>For extended RS-232 usage</w:t>
-            </w:r>
-            <w:r>
               <w:br/>
-            </w:r>
-            <w:r>
-              <w:t>(</w:t>
-            </w:r>
-            <w:r>
-              <w:t>*</w:t>
-            </w:r>
-            <w:r>
-              <w:t>Note connected to Pin 6 for UP9600</w:t>
-            </w:r>
-            <w:r>
-              <w:t xml:space="preserve"> mode</w:t>
-            </w:r>
-            <w:r>
-              <w:t xml:space="preserve"> </w:t>
-            </w:r>
-            <w:r>
-              <w:t>when jumper is in place</w:t>
-            </w:r>
-            <w:r>
-              <w:t>)</w:t>
+              <w:t>Pin 6 (CNT2)*</w:t>
+            </w:r>
+          </w:p>
+        </w:tc>
+        <w:tc>
+          <w:tcPr>
+            <w:tcW w:w="1559" w:type="dxa"/>
+          </w:tcPr>
+          <w:p>
+            <w:r>
+              <w:t>-</w:t>
+            </w:r>
+          </w:p>
+        </w:tc>
+        <w:tc>
+          <w:tcPr>
+            <w:tcW w:w="3827" w:type="dxa"/>
+          </w:tcPr>
+          <w:p>
+            <w:r>
+              <w:t xml:space="preserve">For extended RS-232 </w:t>
+            </w:r>
+            <w:r>
+              <w:t>support</w:t>
+            </w:r>
+            <w:r>
+              <w:br/>
+              <w:t>(*Connected to Pin 6 for UP9600 mode when jumper is in place)</w:t>
             </w:r>
           </w:p>
         </w:tc>
@@ -1552,7 +1650,7 @@
         </w:tc>
         <w:tc>
           <w:tcPr>
-            <w:tcW w:w="2070" w:type="dxa"/>
+            <w:tcW w:w="1832" w:type="dxa"/>
           </w:tcPr>
           <w:p>
             <w:r>
@@ -1562,28 +1660,33 @@
         </w:tc>
         <w:tc>
           <w:tcPr>
-            <w:tcW w:w="2520" w:type="dxa"/>
-          </w:tcPr>
-          <w:p>
-            <w:r>
-              <w:t>Pins</w:t>
-            </w:r>
-            <w:r>
-              <w:t xml:space="preserve"> </w:t>
-            </w:r>
-            <w:r>
-              <w:t>1,12,A,N</w:t>
-            </w:r>
-            <w:r>
-              <w:t xml:space="preserve"> (GND)</w:t>
-            </w:r>
-          </w:p>
-        </w:tc>
-        <w:tc>
-          <w:tcPr>
-            <w:tcW w:w="4320" w:type="dxa"/>
-          </w:tcPr>
-          <w:p/>
+            <w:tcW w:w="1843" w:type="dxa"/>
+          </w:tcPr>
+          <w:p>
+            <w:r>
+              <w:t>Pins 1,12,A,N (GND)</w:t>
+            </w:r>
+          </w:p>
+        </w:tc>
+        <w:tc>
+          <w:tcPr>
+            <w:tcW w:w="1559" w:type="dxa"/>
+          </w:tcPr>
+          <w:p>
+            <w:r>
+              <w:t>Pin 10 (GND)</w:t>
+            </w:r>
+          </w:p>
+        </w:tc>
+        <w:tc>
+          <w:tcPr>
+            <w:tcW w:w="3827" w:type="dxa"/>
+          </w:tcPr>
+          <w:p>
+            <w:r>
+              <w:t>Ground</w:t>
+            </w:r>
+          </w:p>
         </w:tc>
       </w:tr>
       <w:tr>
@@ -1599,7 +1702,7 @@
         </w:tc>
         <w:tc>
           <w:tcPr>
-            <w:tcW w:w="2070" w:type="dxa"/>
+            <w:tcW w:w="1832" w:type="dxa"/>
           </w:tcPr>
           <w:p>
             <w:r>
@@ -1609,7 +1712,7 @@
         </w:tc>
         <w:tc>
           <w:tcPr>
-            <w:tcW w:w="2520" w:type="dxa"/>
+            <w:tcW w:w="1843" w:type="dxa"/>
           </w:tcPr>
           <w:p>
             <w:r>
@@ -1619,24 +1722,21 @@
         </w:tc>
         <w:tc>
           <w:tcPr>
-            <w:tcW w:w="4320" w:type="dxa"/>
+            <w:tcW w:w="1559" w:type="dxa"/>
+          </w:tcPr>
+          <w:p>
+            <w:r>
+              <w:t>Pin 2 (TxD)</w:t>
+            </w:r>
+          </w:p>
+        </w:tc>
+        <w:tc>
+          <w:tcPr>
+            <w:tcW w:w="3827" w:type="dxa"/>
           </w:tcPr>
           <w:p>
             <w:r>
               <w:t xml:space="preserve">Hardware Serial RxD.  </w:t>
-            </w:r>
-            <w:r>
-              <w:br/>
-              <w:t>Connected to Wi-Fi M</w:t>
-            </w:r>
-            <w:r>
-              <w:t xml:space="preserve">odule </w:t>
-            </w:r>
-            <w:r>
-              <w:t xml:space="preserve">Pin </w:t>
-            </w:r>
-            <w:r>
-              <w:t>2 (TxD)</w:t>
             </w:r>
           </w:p>
         </w:tc>
@@ -1654,7 +1754,7 @@
         </w:tc>
         <w:tc>
           <w:tcPr>
-            <w:tcW w:w="2070" w:type="dxa"/>
+            <w:tcW w:w="1832" w:type="dxa"/>
           </w:tcPr>
           <w:p>
             <w:r>
@@ -1664,7 +1764,7 @@
         </w:tc>
         <w:tc>
           <w:tcPr>
-            <w:tcW w:w="2520" w:type="dxa"/>
+            <w:tcW w:w="1843" w:type="dxa"/>
           </w:tcPr>
           <w:p>
             <w:r>
@@ -1674,21 +1774,27 @@
         </w:tc>
         <w:tc>
           <w:tcPr>
-            <w:tcW w:w="4320" w:type="dxa"/>
-          </w:tcPr>
-          <w:p>
-            <w:r>
-              <w:t xml:space="preserve">Hardware Serial RxD.  </w:t>
-            </w:r>
-            <w:r>
-              <w:br/>
-              <w:t>Connected to Wi-Fi Module Pin 3 (</w:t>
-            </w:r>
-            <w:r>
-              <w:t>R</w:t>
-            </w:r>
-            <w:r>
-              <w:t>xD)</w:t>
+            <w:tcW w:w="1559" w:type="dxa"/>
+          </w:tcPr>
+          <w:p>
+            <w:r>
+              <w:t>Pin 3 (RxD)</w:t>
+            </w:r>
+          </w:p>
+        </w:tc>
+        <w:tc>
+          <w:tcPr>
+            <w:tcW w:w="3827" w:type="dxa"/>
+          </w:tcPr>
+          <w:p>
+            <w:r>
+              <w:t xml:space="preserve">Hardware Serial </w:t>
+            </w:r>
+            <w:r>
+              <w:t>T</w:t>
+            </w:r>
+            <w:r>
+              <w:t xml:space="preserve">xD.  </w:t>
             </w:r>
           </w:p>
         </w:tc>
@@ -1706,7 +1812,7 @@
         </w:tc>
         <w:tc>
           <w:tcPr>
-            <w:tcW w:w="2070" w:type="dxa"/>
+            <w:tcW w:w="1832" w:type="dxa"/>
           </w:tcPr>
           <w:p>
             <w:r>
@@ -1716,7 +1822,7 @@
         </w:tc>
         <w:tc>
           <w:tcPr>
-            <w:tcW w:w="2520" w:type="dxa"/>
+            <w:tcW w:w="1843" w:type="dxa"/>
           </w:tcPr>
           <w:p>
             <w:r>
@@ -1726,13 +1832,27 @@
         </w:tc>
         <w:tc>
           <w:tcPr>
-            <w:tcW w:w="4320" w:type="dxa"/>
-          </w:tcPr>
-          <w:p>
-            <w:r>
-              <w:t>-</w:t>
-            </w:r>
-          </w:p>
+            <w:tcW w:w="1559" w:type="dxa"/>
+          </w:tcPr>
+          <w:p>
+            <w:r>
+              <w:t>Pin 12 (RTS)</w:t>
+            </w:r>
+          </w:p>
+        </w:tc>
+        <w:tc>
+          <w:tcPr>
+            <w:tcW w:w="3827" w:type="dxa"/>
+          </w:tcPr>
+          <w:p>
+            <w:r>
+              <w:t>Serial CTS</w:t>
+            </w:r>
+            <w:r>
+              <w:t xml:space="preserve"> from Wi-Fi</w:t>
+            </w:r>
+          </w:p>
+          <w:p/>
         </w:tc>
       </w:tr>
       <w:tr>
@@ -1748,7 +1868,7 @@
         </w:tc>
         <w:tc>
           <w:tcPr>
-            <w:tcW w:w="2070" w:type="dxa"/>
+            <w:tcW w:w="1832" w:type="dxa"/>
           </w:tcPr>
           <w:p>
             <w:r>
@@ -1758,7 +1878,7 @@
         </w:tc>
         <w:tc>
           <w:tcPr>
-            <w:tcW w:w="2520" w:type="dxa"/>
+            <w:tcW w:w="1843" w:type="dxa"/>
           </w:tcPr>
           <w:p>
             <w:r>
@@ -1768,11 +1888,44 @@
         </w:tc>
         <w:tc>
           <w:tcPr>
-            <w:tcW w:w="4320" w:type="dxa"/>
-          </w:tcPr>
-          <w:p>
-            <w:r>
-              <w:t>-</w:t>
+            <w:tcW w:w="1559" w:type="dxa"/>
+          </w:tcPr>
+          <w:p>
+            <w:r>
+              <w:t>Pin 1</w:t>
+            </w:r>
+            <w:r>
+              <w:t>6</w:t>
+            </w:r>
+            <w:r>
+              <w:t xml:space="preserve"> (C</w:t>
+            </w:r>
+            <w:r>
+              <w:t>TS)</w:t>
+            </w:r>
+          </w:p>
+        </w:tc>
+        <w:tc>
+          <w:tcPr>
+            <w:tcW w:w="3827" w:type="dxa"/>
+          </w:tcPr>
+          <w:p>
+            <w:r>
+              <w:t xml:space="preserve">Serial </w:t>
+            </w:r>
+            <w:r>
+              <w:t>RTS</w:t>
+            </w:r>
+            <w:r>
+              <w:t xml:space="preserve"> to W</w:t>
+            </w:r>
+            <w:r>
+              <w:t>i</w:t>
+            </w:r>
+            <w:bookmarkStart w:id="0" w:name="_GoBack"/>
+            <w:bookmarkEnd w:id="0"/>
+            <w:r>
+              <w:t>-Fi</w:t>
             </w:r>
           </w:p>
         </w:tc>
@@ -1790,7 +1943,7 @@
         </w:tc>
         <w:tc>
           <w:tcPr>
-            <w:tcW w:w="2070" w:type="dxa"/>
+            <w:tcW w:w="1832" w:type="dxa"/>
           </w:tcPr>
           <w:p>
             <w:r>
@@ -1800,42 +1953,40 @@
         </w:tc>
         <w:tc>
           <w:tcPr>
-            <w:tcW w:w="2520" w:type="dxa"/>
-          </w:tcPr>
-          <w:p>
-            <w:r>
-              <w:t>Pins M, 5</w:t>
-            </w:r>
-            <w:r>
-              <w:t xml:space="preserve"> </w:t>
-            </w:r>
-            <w:r>
-              <w:t>(TxD)</w:t>
-            </w:r>
-          </w:p>
-        </w:tc>
-        <w:tc>
-          <w:tcPr>
-            <w:tcW w:w="4320" w:type="dxa"/>
-          </w:tcPr>
-          <w:p>
-            <w:r>
-              <w:t>Software Serial</w:t>
-            </w:r>
-            <w:r>
-              <w:t xml:space="preserve"> RxD</w:t>
+            <w:tcW w:w="1843" w:type="dxa"/>
+          </w:tcPr>
+          <w:p>
+            <w:r>
+              <w:t>Pin M (TxD)</w:t>
+            </w:r>
+          </w:p>
+          <w:p>
+            <w:r>
+              <w:t>Pin 5 (SP1)</w:t>
+            </w:r>
+          </w:p>
+        </w:tc>
+        <w:tc>
+          <w:tcPr>
+            <w:tcW w:w="1559" w:type="dxa"/>
+          </w:tcPr>
+          <w:p>
+            <w:r>
+              <w:t>-</w:t>
+            </w:r>
+          </w:p>
+        </w:tc>
+        <w:tc>
+          <w:tcPr>
+            <w:tcW w:w="3827" w:type="dxa"/>
+          </w:tcPr>
+          <w:p>
+            <w:r>
+              <w:t>Software Serial RxD</w:t>
             </w:r>
             <w:r>
               <w:br/>
-            </w:r>
-            <w:r>
-              <w:t>(</w:t>
-            </w:r>
-            <w:r>
-              <w:t>Pin 5 for UP9600 mode</w:t>
-            </w:r>
-            <w:r>
-              <w:t>)</w:t>
+              <w:t>(Pin 5 is for UP9600 mode)</w:t>
             </w:r>
           </w:p>
         </w:tc>
@@ -1853,7 +2004,7 @@
         </w:tc>
         <w:tc>
           <w:tcPr>
-            <w:tcW w:w="2070" w:type="dxa"/>
+            <w:tcW w:w="1832" w:type="dxa"/>
           </w:tcPr>
           <w:p>
             <w:r>
@@ -1863,26 +2014,49 @@
         </w:tc>
         <w:tc>
           <w:tcPr>
-            <w:tcW w:w="2520" w:type="dxa"/>
-          </w:tcPr>
-          <w:p>
-            <w:r>
-              <w:t>Pins B,C,</w:t>
+            <w:tcW w:w="1843" w:type="dxa"/>
+          </w:tcPr>
+          <w:p>
+            <w:r>
+              <w:t>Pins B,C (RxD)</w:t>
+            </w:r>
+          </w:p>
+          <w:p>
+            <w:r>
+              <w:t xml:space="preserve">Pin </w:t>
             </w:r>
             <w:r>
               <w:t>7</w:t>
             </w:r>
             <w:r>
-              <w:t xml:space="preserve"> </w:t>
-            </w:r>
-            <w:r>
-              <w:t>(RxD)</w:t>
-            </w:r>
-          </w:p>
-        </w:tc>
-        <w:tc>
-          <w:tcPr>
-            <w:tcW w:w="4320" w:type="dxa"/>
+              <w:t xml:space="preserve"> (SP2)</w:t>
+            </w:r>
+          </w:p>
+        </w:tc>
+        <w:tc>
+          <w:tcPr>
+            <w:tcW w:w="1559" w:type="dxa"/>
+          </w:tcPr>
+          <w:p>
+            <w:r>
+              <w:t>Pins B,C (RxD)</w:t>
+            </w:r>
+          </w:p>
+          <w:p>
+            <w:r>
+              <w:t xml:space="preserve">Pin </w:t>
+            </w:r>
+            <w:r>
+              <w:t>7</w:t>
+            </w:r>
+            <w:r>
+              <w:t xml:space="preserve"> (SP2)</w:t>
+            </w:r>
+          </w:p>
+        </w:tc>
+        <w:tc>
+          <w:tcPr>
+            <w:tcW w:w="3827" w:type="dxa"/>
           </w:tcPr>
           <w:p>
             <w:r>
@@ -1890,21 +2064,7 @@
             </w:r>
             <w:r>
               <w:br/>
-            </w:r>
-            <w:r>
-              <w:t>(</w:t>
-            </w:r>
-            <w:r>
-              <w:t xml:space="preserve">Pin </w:t>
-            </w:r>
-            <w:r>
-              <w:t>7</w:t>
-            </w:r>
-            <w:r>
-              <w:t xml:space="preserve"> for UP9600 mode</w:t>
-            </w:r>
-            <w:r>
-              <w:t>)</w:t>
+              <w:t>(Pin 7 is for UP9600 mode)</w:t>
             </w:r>
           </w:p>
         </w:tc>
@@ -1922,7 +2082,7 @@
         </w:tc>
         <w:tc>
           <w:tcPr>
-            <w:tcW w:w="2070" w:type="dxa"/>
+            <w:tcW w:w="1832" w:type="dxa"/>
           </w:tcPr>
           <w:p>
             <w:r>
@@ -1932,7 +2092,7 @@
         </w:tc>
         <w:tc>
           <w:tcPr>
-            <w:tcW w:w="2520" w:type="dxa"/>
+            <w:tcW w:w="1843" w:type="dxa"/>
           </w:tcPr>
           <w:p>
             <w:r>
@@ -1942,7 +2102,17 @@
         </w:tc>
         <w:tc>
           <w:tcPr>
-            <w:tcW w:w="4320" w:type="dxa"/>
+            <w:tcW w:w="1559" w:type="dxa"/>
+          </w:tcPr>
+          <w:p>
+            <w:r>
+              <w:t>Pin 2 (+5V to MicroView)</w:t>
+            </w:r>
+          </w:p>
+        </w:tc>
+        <w:tc>
+          <w:tcPr>
+            <w:tcW w:w="3827" w:type="dxa"/>
           </w:tcPr>
           <w:p>
             <w:r>
@@ -1968,7 +2138,7 @@
         </w:tc>
         <w:tc>
           <w:tcPr>
-            <w:tcW w:w="2070" w:type="dxa"/>
+            <w:tcW w:w="1832" w:type="dxa"/>
           </w:tcPr>
           <w:p>
             <w:r>
@@ -1978,7 +2148,7 @@
         </w:tc>
         <w:tc>
           <w:tcPr>
-            <w:tcW w:w="2520" w:type="dxa"/>
+            <w:tcW w:w="1843" w:type="dxa"/>
           </w:tcPr>
           <w:p>
             <w:r>
@@ -1988,20 +2158,21 @@
         </w:tc>
         <w:tc>
           <w:tcPr>
-            <w:tcW w:w="4320" w:type="dxa"/>
-          </w:tcPr>
-          <w:p>
-            <w:r>
-              <w:t>External VIN for standalone use +3</w:t>
-            </w:r>
-            <w:r>
-              <w:t>.3</w:t>
-            </w:r>
-            <w:r>
-              <w:t>V</w:t>
-            </w:r>
-            <w:r>
-              <w:t xml:space="preserve"> to +16V</w:t>
+            <w:tcW w:w="1559" w:type="dxa"/>
+          </w:tcPr>
+          <w:p>
+            <w:r>
+              <w:t>-</w:t>
+            </w:r>
+          </w:p>
+        </w:tc>
+        <w:tc>
+          <w:tcPr>
+            <w:tcW w:w="3827" w:type="dxa"/>
+          </w:tcPr>
+          <w:p>
+            <w:r>
+              <w:t>External VIN for standalone use +3.3V to +16V</w:t>
             </w:r>
           </w:p>
         </w:tc>
@@ -2177,8 +2348,6 @@
       <w:r>
         <w:t>then work normally.</w:t>
       </w:r>
-      <w:bookmarkStart w:id="0" w:name="_GoBack"/>
-      <w:bookmarkEnd w:id="0"/>
     </w:p>
     <w:p>
       <w:pPr>
@@ -2213,13 +2382,46 @@
         </w:rPr>
         <w:t>CommodoreServer Support</w:t>
       </w:r>
-    </w:p>
-    <w:p>
-      <w:pPr>
-        <w:rPr>
-          <w:b/>
-          <w:sz w:val="44"/>
-          <w:szCs w:val="44"/>
+      <w:r>
+        <w:rPr>
+          <w:b/>
+          <w:sz w:val="36"/>
+          <w:szCs w:val="36"/>
+        </w:rPr>
+        <w:br/>
+      </w:r>
+    </w:p>
+    <w:p>
+      <w:pPr>
+        <w:pStyle w:val="ListParagraph"/>
+        <w:numPr>
+          <w:ilvl w:val="1"/>
+          <w:numId w:val="6"/>
+        </w:numPr>
+        <w:ind w:left="360" w:hanging="360"/>
+        <w:rPr>
+          <w:b/>
+          <w:sz w:val="36"/>
+          <w:szCs w:val="36"/>
+        </w:rPr>
+      </w:pPr>
+      <w:r>
+        <w:rPr>
+          <w:b/>
+          <w:sz w:val="36"/>
+          <w:szCs w:val="36"/>
+        </w:rPr>
+        <w:t>QuantumLink RELOADED</w:t>
+      </w:r>
+    </w:p>
+    <w:p>
+      <w:pPr>
+        <w:pStyle w:val="ListParagraph"/>
+        <w:ind w:left="360"/>
+        <w:rPr>
+          <w:b/>
+          <w:sz w:val="36"/>
+          <w:szCs w:val="36"/>
         </w:rPr>
       </w:pPr>
     </w:p>
@@ -4216,7 +4418,7 @@
 </file>
 
 <file path=customXml/itemProps1.xml><?xml version="1.0" encoding="utf-8"?>
-<ds:datastoreItem xmlns:ds="http://schemas.openxmlformats.org/officeDocument/2006/customXml" ds:itemID="{E032EB2D-4FD2-4337-A3DE-62E568769365}">
+<ds:datastoreItem xmlns:ds="http://schemas.openxmlformats.org/officeDocument/2006/customXml" ds:itemID="{7F481160-48A6-4A0B-AC1E-29056AB783A6}">
   <ds:schemaRefs>
     <ds:schemaRef ds:uri="http://schemas.openxmlformats.org/officeDocument/2006/bibliography"/>
   </ds:schemaRefs>

</xml_diff>

<commit_message>
Flow Control Doc Updates
</commit_message>
<xml_diff>
--- a/Documents/C64 MicroView and Wifi Modem.docx
+++ b/Documents/C64 MicroView and Wifi Modem.docx
@@ -21,14 +21,32 @@
           <w:sz w:val="44"/>
           <w:szCs w:val="44"/>
         </w:rPr>
-        <w:t xml:space="preserve">About the C64 MicroView and Wi-Fi </w:t>
-      </w:r>
+        <w:t xml:space="preserve">About the C64 </w:t>
+      </w:r>
+      <w:proofErr w:type="spellStart"/>
       <w:r>
         <w:rPr>
           <w:b/>
           <w:sz w:val="44"/>
           <w:szCs w:val="44"/>
         </w:rPr>
+        <w:t>MicroView</w:t>
+      </w:r>
+      <w:proofErr w:type="spellEnd"/>
+      <w:r>
+        <w:rPr>
+          <w:b/>
+          <w:sz w:val="44"/>
+          <w:szCs w:val="44"/>
+        </w:rPr>
+        <w:t xml:space="preserve"> and Wi-Fi </w:t>
+      </w:r>
+      <w:r>
+        <w:rPr>
+          <w:b/>
+          <w:sz w:val="44"/>
+          <w:szCs w:val="44"/>
+        </w:rPr>
         <w:t>Modem</w:t>
       </w:r>
     </w:p>
@@ -58,8 +76,13 @@
         <w:t>)</w:t>
       </w:r>
       <w:r>
-        <w:t>, the MicroView</w:t>
-      </w:r>
+        <w:t xml:space="preserve">, the </w:t>
+      </w:r>
+      <w:proofErr w:type="spellStart"/>
+      <w:r>
+        <w:t>MicroView</w:t>
+      </w:r>
+      <w:proofErr w:type="spellEnd"/>
       <w:r>
         <w:t xml:space="preserve"> </w:t>
       </w:r>
@@ -105,8 +128,13 @@
       <w:r>
         <w:t xml:space="preserve"> or the </w:t>
       </w:r>
-      <w:r>
-        <w:t>XBee® Wi-Fi</w:t>
+      <w:proofErr w:type="spellStart"/>
+      <w:r>
+        <w:t>XBee</w:t>
+      </w:r>
+      <w:proofErr w:type="spellEnd"/>
+      <w:r>
+        <w:t>® Wi-Fi</w:t>
       </w:r>
       <w:r>
         <w:t xml:space="preserve"> Module</w:t>
@@ -117,7 +145,15 @@
     </w:p>
     <w:p>
       <w:r>
-        <w:t xml:space="preserve">All I/O pins on the MicroView are broken out along the top of the board to </w:t>
+        <w:t xml:space="preserve">All I/O pins on the </w:t>
+      </w:r>
+      <w:proofErr w:type="spellStart"/>
+      <w:r>
+        <w:t>MicroView</w:t>
+      </w:r>
+      <w:proofErr w:type="spellEnd"/>
+      <w:r>
+        <w:t xml:space="preserve"> are broken out along the top of the board to </w:t>
       </w:r>
       <w:r>
         <w:t xml:space="preserve">allow for </w:t>
@@ -125,8 +161,13 @@
       <w:r>
         <w:t xml:space="preserve">interfacing to external devices.  Refer to the </w:t>
       </w:r>
-      <w:r>
-        <w:t xml:space="preserve">MicroView documentation </w:t>
+      <w:proofErr w:type="spellStart"/>
+      <w:r>
+        <w:t>MicroView</w:t>
+      </w:r>
+      <w:proofErr w:type="spellEnd"/>
+      <w:r>
+        <w:t xml:space="preserve"> documentation </w:t>
       </w:r>
       <w:r>
         <w:t xml:space="preserve">and </w:t>
@@ -225,7 +266,15 @@
     </w:p>
     <w:p>
       <w:r>
-        <w:t>Reset buttons are provided for resetting each of the C64, MicroView, and Wi-Fi Module.</w:t>
+        <w:t xml:space="preserve">Reset buttons are provided for resetting each of the C64, </w:t>
+      </w:r>
+      <w:proofErr w:type="spellStart"/>
+      <w:r>
+        <w:t>MicroView</w:t>
+      </w:r>
+      <w:proofErr w:type="spellEnd"/>
+      <w:r>
+        <w:t>, and Wi-Fi Module.</w:t>
       </w:r>
     </w:p>
     <w:p>
@@ -313,7 +362,23 @@
         <w:t xml:space="preserve"> configuration</w:t>
       </w:r>
       <w:r>
-        <w:t xml:space="preserve"> allows the MicroView to arbitrate between the C64 and the RN-XV, acting like a simple virtual modem, assuming a sketch is loaded into the MicroView to perform this function.  </w:t>
+        <w:t xml:space="preserve"> allows the </w:t>
+      </w:r>
+      <w:proofErr w:type="spellStart"/>
+      <w:r>
+        <w:t>MicroView</w:t>
+      </w:r>
+      <w:proofErr w:type="spellEnd"/>
+      <w:r>
+        <w:t xml:space="preserve"> to arbitrate between the C64 and the RN-XV, acting like a simple virtual modem, assuming a sketch is loaded into the </w:t>
+      </w:r>
+      <w:proofErr w:type="spellStart"/>
+      <w:r>
+        <w:t>MicroView</w:t>
+      </w:r>
+      <w:proofErr w:type="spellEnd"/>
+      <w:r>
+        <w:t xml:space="preserve"> to perform this function.  </w:t>
       </w:r>
     </w:p>
     <w:p>
@@ -343,7 +408,15 @@
         <w:t>D5</w:t>
       </w:r>
       <w:r>
-        <w:t xml:space="preserve"> of the MicroView </w:t>
+        <w:t xml:space="preserve"> of the </w:t>
+      </w:r>
+      <w:proofErr w:type="spellStart"/>
+      <w:r>
+        <w:t>MicroView</w:t>
+      </w:r>
+      <w:proofErr w:type="spellEnd"/>
+      <w:r>
+        <w:t xml:space="preserve"> </w:t>
       </w:r>
       <w:r>
         <w:br/>
@@ -394,7 +467,15 @@
         <w:t>0</w:t>
       </w:r>
       <w:r>
-        <w:t xml:space="preserve"> of the MicroView </w:t>
+        <w:t xml:space="preserve"> of the </w:t>
+      </w:r>
+      <w:proofErr w:type="spellStart"/>
+      <w:r>
+        <w:t>MicroView</w:t>
+      </w:r>
+      <w:proofErr w:type="spellEnd"/>
+      <w:r>
+        <w:t xml:space="preserve"> </w:t>
       </w:r>
       <w:r>
         <w:br/>
@@ -434,8 +515,13 @@
       <w:r>
         <w:t xml:space="preserve">Power is supplied to the </w:t>
       </w:r>
-      <w:r>
-        <w:t>MicroView and RN-XV from the C64 User Port.</w:t>
+      <w:proofErr w:type="spellStart"/>
+      <w:r>
+        <w:t>MicroView</w:t>
+      </w:r>
+      <w:proofErr w:type="spellEnd"/>
+      <w:r>
+        <w:t xml:space="preserve"> and RN-XV from the C64 User Port.</w:t>
       </w:r>
       <w:r>
         <w:br/>
@@ -453,8 +539,13 @@
         <w:t>All RS-232 signal lines are connected</w:t>
       </w:r>
       <w:r>
-        <w:t xml:space="preserve"> between the C64 and MicroView</w:t>
-      </w:r>
+        <w:t xml:space="preserve"> between the C64 and </w:t>
+      </w:r>
+      <w:proofErr w:type="spellStart"/>
+      <w:r>
+        <w:t>MicroView</w:t>
+      </w:r>
+      <w:proofErr w:type="spellEnd"/>
       <w:r>
         <w:t xml:space="preserve"> for enhanced modem emulation, </w:t>
       </w:r>
@@ -588,7 +679,15 @@
         </w:numPr>
       </w:pPr>
       <w:r>
-        <w:t>Remove the MicroView from the board</w:t>
+        <w:t xml:space="preserve">Remove the </w:t>
+      </w:r>
+      <w:proofErr w:type="spellStart"/>
+      <w:r>
+        <w:t>MicroView</w:t>
+      </w:r>
+      <w:proofErr w:type="spellEnd"/>
+      <w:r>
+        <w:t xml:space="preserve"> from the board</w:t>
       </w:r>
       <w:r>
         <w:t>.</w:t>
@@ -743,10 +842,18 @@
         <w:t>connects</w:t>
       </w:r>
       <w:r>
-        <w:t xml:space="preserve"> to the MicroView’</w:t>
-      </w:r>
-      <w:r>
-        <w:t xml:space="preserve">s VIN pin which </w:t>
+        <w:t xml:space="preserve"> to the </w:t>
+      </w:r>
+      <w:proofErr w:type="spellStart"/>
+      <w:r>
+        <w:t>MicroView’</w:t>
+      </w:r>
+      <w:r>
+        <w:t>s</w:t>
+      </w:r>
+      <w:proofErr w:type="spellEnd"/>
+      <w:r>
+        <w:t xml:space="preserve"> VIN pin which </w:t>
       </w:r>
       <w:r>
         <w:t>regulates the input voltage</w:t>
@@ -833,21 +940,23 @@
           <w:szCs w:val="36"/>
         </w:rPr>
       </w:pPr>
+      <w:proofErr w:type="spellStart"/>
       <w:r>
         <w:rPr>
           <w:b/>
           <w:sz w:val="36"/>
           <w:szCs w:val="36"/>
         </w:rPr>
-        <w:t>MicroView as an I</w:t>
-      </w:r>
+        <w:t>MicroView</w:t>
+      </w:r>
+      <w:proofErr w:type="spellEnd"/>
       <w:r>
         <w:rPr>
           <w:b/>
           <w:sz w:val="36"/>
           <w:szCs w:val="36"/>
         </w:rPr>
-        <w:t xml:space="preserve">nterface </w:t>
+        <w:t xml:space="preserve"> as an I</w:t>
       </w:r>
       <w:r>
         <w:rPr>
@@ -855,7 +964,7 @@
           <w:sz w:val="36"/>
           <w:szCs w:val="36"/>
         </w:rPr>
-        <w:t>D</w:t>
+        <w:t xml:space="preserve">nterface </w:t>
       </w:r>
       <w:r>
         <w:rPr>
@@ -863,6 +972,14 @@
           <w:sz w:val="36"/>
           <w:szCs w:val="36"/>
         </w:rPr>
+        <w:t>D</w:t>
+      </w:r>
+      <w:r>
+        <w:rPr>
+          <w:b/>
+          <w:sz w:val="36"/>
+          <w:szCs w:val="36"/>
+        </w:rPr>
         <w:t>evice to the C64</w:t>
       </w:r>
     </w:p>
@@ -873,8 +990,13 @@
       <w:r>
         <w:t xml:space="preserve">is configuration allows the </w:t>
       </w:r>
-      <w:r>
-        <w:t xml:space="preserve">MicroView’s </w:t>
+      <w:proofErr w:type="spellStart"/>
+      <w:r>
+        <w:t>MicroView’s</w:t>
+      </w:r>
+      <w:proofErr w:type="spellEnd"/>
+      <w:r>
+        <w:t xml:space="preserve"> </w:t>
       </w:r>
       <w:r>
         <w:t>GP</w:t>
@@ -889,7 +1011,15 @@
         <w:t>PWM output</w:t>
       </w:r>
       <w:r>
-        <w:t xml:space="preserve">, digitial I/O and even </w:t>
+        <w:t xml:space="preserve">, </w:t>
+      </w:r>
+      <w:proofErr w:type="spellStart"/>
+      <w:r>
+        <w:t>digitial</w:t>
+      </w:r>
+      <w:proofErr w:type="spellEnd"/>
+      <w:r>
+        <w:t xml:space="preserve"> I/O and even </w:t>
       </w:r>
       <w:r>
         <w:t>I²C</w:t>
@@ -904,7 +1034,15 @@
         <w:t>via serial port.</w:t>
       </w:r>
       <w:r>
-        <w:t xml:space="preserve">  A sketch is required inside the MicroView to perform this function.</w:t>
+        <w:t xml:space="preserve">  A sketch is required inside the </w:t>
+      </w:r>
+      <w:proofErr w:type="spellStart"/>
+      <w:r>
+        <w:t>MicroView</w:t>
+      </w:r>
+      <w:proofErr w:type="spellEnd"/>
+      <w:r>
+        <w:t xml:space="preserve"> to perform this function.</w:t>
       </w:r>
     </w:p>
     <w:p>
@@ -943,7 +1081,15 @@
         <w:t>some of the</w:t>
       </w:r>
       <w:r>
-        <w:t xml:space="preserve"> MicroView pins </w:t>
+        <w:t xml:space="preserve"> </w:t>
+      </w:r>
+      <w:proofErr w:type="spellStart"/>
+      <w:r>
+        <w:t>MicroView</w:t>
+      </w:r>
+      <w:proofErr w:type="spellEnd"/>
+      <w:r>
+        <w:t xml:space="preserve"> pins </w:t>
       </w:r>
       <w:r>
         <w:t xml:space="preserve">are shared with the User Port </w:t>
@@ -976,10 +1122,26 @@
         <w:t xml:space="preserve"> only</w:t>
       </w:r>
       <w:r>
-        <w:t xml:space="preserve"> between TxD and R</w:t>
-      </w:r>
-      <w:r>
-        <w:t>xD at</w:t>
+        <w:t xml:space="preserve"> between </w:t>
+      </w:r>
+      <w:proofErr w:type="spellStart"/>
+      <w:r>
+        <w:t>TxD</w:t>
+      </w:r>
+      <w:proofErr w:type="spellEnd"/>
+      <w:r>
+        <w:t xml:space="preserve"> and </w:t>
+      </w:r>
+      <w:proofErr w:type="spellStart"/>
+      <w:r>
+        <w:t>R</w:t>
+      </w:r>
+      <w:r>
+        <w:t>xD</w:t>
+      </w:r>
+      <w:proofErr w:type="spellEnd"/>
+      <w:r>
+        <w:t xml:space="preserve"> at</w:t>
       </w:r>
       <w:r>
         <w:t xml:space="preserve"> U1.</w:t>
@@ -1015,6 +1177,7 @@
       <w:r>
         <w:br w:type="page"/>
       </w:r>
+      <w:proofErr w:type="spellStart"/>
       <w:r>
         <w:rPr>
           <w:b/>
@@ -1022,12 +1185,45 @@
           <w:szCs w:val="44"/>
         </w:rPr>
         <w:lastRenderedPageBreak/>
-        <w:t>MicroView Pinout</w:t>
-      </w:r>
-    </w:p>
-    <w:p>
-      <w:r>
-        <w:t xml:space="preserve">At the heart of the C64 Wifi Modem is a “Microview”, an a Arduino Uno-compatible </w:t>
+        <w:t>MicroView</w:t>
+      </w:r>
+      <w:proofErr w:type="spellEnd"/>
+      <w:r>
+        <w:rPr>
+          <w:b/>
+          <w:sz w:val="44"/>
+          <w:szCs w:val="44"/>
+        </w:rPr>
+        <w:t xml:space="preserve"> Pinout</w:t>
+      </w:r>
+    </w:p>
+    <w:p>
+      <w:r>
+        <w:t xml:space="preserve">At the heart of the C64 </w:t>
+      </w:r>
+      <w:proofErr w:type="spellStart"/>
+      <w:r>
+        <w:t>Wifi</w:t>
+      </w:r>
+      <w:proofErr w:type="spellEnd"/>
+      <w:r>
+        <w:t xml:space="preserve"> Modem is a “</w:t>
+      </w:r>
+      <w:proofErr w:type="spellStart"/>
+      <w:r>
+        <w:t>Microview</w:t>
+      </w:r>
+      <w:proofErr w:type="spellEnd"/>
+      <w:r>
+        <w:t xml:space="preserve">”, </w:t>
+      </w:r>
+      <w:proofErr w:type="gramStart"/>
+      <w:r>
+        <w:t>an</w:t>
+      </w:r>
+      <w:proofErr w:type="gramEnd"/>
+      <w:r>
+        <w:t xml:space="preserve"> a Arduino Uno-compatible </w:t>
       </w:r>
       <w:r>
         <w:t>device with built-in OLED display.  The pinout is as follows:</w:t>
@@ -1091,7 +1287,15 @@
     </w:p>
     <w:p>
       <w:r>
-        <w:t xml:space="preserve">All the MicroView pins are broken out along the top of the cart, to allow interfacing to the outside world.   Note that some pins are connected to the C64 User Port, as per </w:t>
+        <w:t xml:space="preserve">All the </w:t>
+      </w:r>
+      <w:proofErr w:type="spellStart"/>
+      <w:r>
+        <w:t>MicroView</w:t>
+      </w:r>
+      <w:proofErr w:type="spellEnd"/>
+      <w:r>
+        <w:t xml:space="preserve"> pins are broken out along the top of the cart, to allow interfacing to the outside world.   Note that some pins are connected to the C64 User Port, as per </w:t>
       </w:r>
       <w:r>
         <w:rPr>
@@ -1122,7 +1326,25 @@
           <w:szCs w:val="44"/>
         </w:rPr>
         <w:lastRenderedPageBreak/>
-        <w:t>Table 1 – MicroView Pinout</w:t>
+        <w:t xml:space="preserve">Table 1 – </w:t>
+      </w:r>
+      <w:proofErr w:type="spellStart"/>
+      <w:r>
+        <w:rPr>
+          <w:b/>
+          <w:sz w:val="44"/>
+          <w:szCs w:val="44"/>
+        </w:rPr>
+        <w:t>MicroView</w:t>
+      </w:r>
+      <w:proofErr w:type="spellEnd"/>
+      <w:r>
+        <w:rPr>
+          <w:b/>
+          <w:sz w:val="44"/>
+          <w:szCs w:val="44"/>
+        </w:rPr>
+        <w:t xml:space="preserve"> Pinout</w:t>
       </w:r>
     </w:p>
     <w:tbl>
@@ -1169,11 +1391,19 @@
                 <w:b/>
               </w:rPr>
             </w:pPr>
+            <w:proofErr w:type="spellStart"/>
             <w:r>
               <w:rPr>
                 <w:b/>
               </w:rPr>
-              <w:t xml:space="preserve">MicroView </w:t>
+              <w:t>MicroView</w:t>
+            </w:r>
+            <w:proofErr w:type="spellEnd"/>
+            <w:r>
+              <w:rPr>
+                <w:b/>
+              </w:rPr>
+              <w:t xml:space="preserve"> </w:t>
             </w:r>
           </w:p>
         </w:tc>
@@ -1706,8 +1936,13 @@
           </w:tcPr>
           <w:p>
             <w:r>
-              <w:t>D0 RxD</w:t>
-            </w:r>
+              <w:t xml:space="preserve">D0 </w:t>
+            </w:r>
+            <w:proofErr w:type="spellStart"/>
+            <w:r>
+              <w:t>RxD</w:t>
+            </w:r>
+            <w:proofErr w:type="spellEnd"/>
           </w:p>
         </w:tc>
         <w:tc>
@@ -1726,7 +1961,15 @@
           </w:tcPr>
           <w:p>
             <w:r>
-              <w:t>Pin 2 (TxD)</w:t>
+              <w:t>Pin 2 (</w:t>
+            </w:r>
+            <w:proofErr w:type="spellStart"/>
+            <w:r>
+              <w:t>TxD</w:t>
+            </w:r>
+            <w:proofErr w:type="spellEnd"/>
+            <w:r>
+              <w:t>)</w:t>
             </w:r>
           </w:p>
         </w:tc>
@@ -1736,7 +1979,15 @@
           </w:tcPr>
           <w:p>
             <w:r>
-              <w:t xml:space="preserve">Hardware Serial RxD.  </w:t>
+              <w:t xml:space="preserve">Hardware Serial </w:t>
+            </w:r>
+            <w:proofErr w:type="spellStart"/>
+            <w:r>
+              <w:t>RxD</w:t>
+            </w:r>
+            <w:proofErr w:type="spellEnd"/>
+            <w:r>
+              <w:t xml:space="preserve">.  </w:t>
             </w:r>
           </w:p>
         </w:tc>
@@ -1758,8 +2009,13 @@
           </w:tcPr>
           <w:p>
             <w:r>
-              <w:t>D1 TxD</w:t>
-            </w:r>
+              <w:t xml:space="preserve">D1 </w:t>
+            </w:r>
+            <w:proofErr w:type="spellStart"/>
+            <w:r>
+              <w:t>TxD</w:t>
+            </w:r>
+            <w:proofErr w:type="spellEnd"/>
           </w:p>
         </w:tc>
         <w:tc>
@@ -1778,7 +2034,15 @@
           </w:tcPr>
           <w:p>
             <w:r>
-              <w:t>Pin 3 (RxD)</w:t>
+              <w:t>Pin 3 (</w:t>
+            </w:r>
+            <w:proofErr w:type="spellStart"/>
+            <w:r>
+              <w:t>RxD</w:t>
+            </w:r>
+            <w:proofErr w:type="spellEnd"/>
+            <w:r>
+              <w:t>)</w:t>
             </w:r>
           </w:p>
         </w:tc>
@@ -1790,11 +2054,16 @@
             <w:r>
               <w:t xml:space="preserve">Hardware Serial </w:t>
             </w:r>
+            <w:proofErr w:type="spellStart"/>
             <w:r>
               <w:t>T</w:t>
             </w:r>
             <w:r>
-              <w:t xml:space="preserve">xD.  </w:t>
+              <w:t>xD</w:t>
+            </w:r>
+            <w:proofErr w:type="spellEnd"/>
+            <w:r>
+              <w:t xml:space="preserve">.  </w:t>
             </w:r>
           </w:p>
         </w:tc>
@@ -1846,7 +2115,13 @@
           </w:tcPr>
           <w:p>
             <w:r>
-              <w:t>Serial CTS</w:t>
+              <w:t xml:space="preserve">Serial </w:t>
+            </w:r>
+            <w:r>
+              <w:t>R</w:t>
+            </w:r>
+            <w:r>
+              <w:t>TS</w:t>
             </w:r>
             <w:r>
               <w:t xml:space="preserve"> from Wi-Fi</w:t>
@@ -1914,17 +2189,23 @@
               <w:t xml:space="preserve">Serial </w:t>
             </w:r>
             <w:r>
-              <w:t>RTS</w:t>
-            </w:r>
-            <w:r>
-              <w:t xml:space="preserve"> to W</w:t>
-            </w:r>
-            <w:r>
-              <w:t>i</w:t>
+              <w:t>C</w:t>
+            </w:r>
+            <w:r>
+              <w:t>TS</w:t>
+            </w:r>
+            <w:r>
+              <w:t xml:space="preserve"> </w:t>
             </w:r>
             <w:bookmarkStart w:id="0" w:name="_GoBack"/>
             <w:bookmarkEnd w:id="0"/>
             <w:r>
+              <w:t>to W</w:t>
+            </w:r>
+            <w:r>
+              <w:t>i</w:t>
+            </w:r>
+            <w:r>
               <w:t>-Fi</w:t>
             </w:r>
           </w:p>
@@ -1957,7 +2238,15 @@
           </w:tcPr>
           <w:p>
             <w:r>
-              <w:t>Pin M (TxD)</w:t>
+              <w:t>Pin M (</w:t>
+            </w:r>
+            <w:proofErr w:type="spellStart"/>
+            <w:r>
+              <w:t>TxD</w:t>
+            </w:r>
+            <w:proofErr w:type="spellEnd"/>
+            <w:r>
+              <w:t>)</w:t>
             </w:r>
           </w:p>
           <w:p>
@@ -1982,8 +2271,13 @@
           </w:tcPr>
           <w:p>
             <w:r>
-              <w:t>Software Serial RxD</w:t>
-            </w:r>
+              <w:t xml:space="preserve">Software Serial </w:t>
+            </w:r>
+            <w:proofErr w:type="spellStart"/>
+            <w:r>
+              <w:t>RxD</w:t>
+            </w:r>
+            <w:proofErr w:type="spellEnd"/>
             <w:r>
               <w:br/>
               <w:t>(Pin 5 is for UP9600 mode)</w:t>
@@ -2018,18 +2312,20 @@
           </w:tcPr>
           <w:p>
             <w:r>
-              <w:t>Pins B,C (RxD)</w:t>
-            </w:r>
-          </w:p>
-          <w:p>
-            <w:r>
-              <w:t xml:space="preserve">Pin </w:t>
-            </w:r>
-            <w:r>
-              <w:t>7</w:t>
-            </w:r>
-            <w:r>
-              <w:t xml:space="preserve"> (SP2)</w:t>
+              <w:t>Pins B,C (</w:t>
+            </w:r>
+            <w:proofErr w:type="spellStart"/>
+            <w:r>
+              <w:t>RxD</w:t>
+            </w:r>
+            <w:proofErr w:type="spellEnd"/>
+            <w:r>
+              <w:t>)</w:t>
+            </w:r>
+          </w:p>
+          <w:p>
+            <w:r>
+              <w:t>Pin 7 (SP2)</w:t>
             </w:r>
           </w:p>
         </w:tc>
@@ -2039,18 +2335,20 @@
           </w:tcPr>
           <w:p>
             <w:r>
-              <w:t>Pins B,C (RxD)</w:t>
-            </w:r>
-          </w:p>
-          <w:p>
-            <w:r>
-              <w:t xml:space="preserve">Pin </w:t>
-            </w:r>
-            <w:r>
-              <w:t>7</w:t>
-            </w:r>
-            <w:r>
-              <w:t xml:space="preserve"> (SP2)</w:t>
+              <w:t>Pins B,C (</w:t>
+            </w:r>
+            <w:proofErr w:type="spellStart"/>
+            <w:r>
+              <w:t>RxD</w:t>
+            </w:r>
+            <w:proofErr w:type="spellEnd"/>
+            <w:r>
+              <w:t>)</w:t>
+            </w:r>
+          </w:p>
+          <w:p>
+            <w:r>
+              <w:t>Pin 7 (SP2)</w:t>
             </w:r>
           </w:p>
         </w:tc>
@@ -2060,8 +2358,13 @@
           </w:tcPr>
           <w:p>
             <w:r>
-              <w:t>Software Serial TxD</w:t>
-            </w:r>
+              <w:t xml:space="preserve">Software Serial </w:t>
+            </w:r>
+            <w:proofErr w:type="spellStart"/>
+            <w:r>
+              <w:t>TxD</w:t>
+            </w:r>
+            <w:proofErr w:type="spellEnd"/>
             <w:r>
               <w:br/>
               <w:t>(Pin 7 is for UP9600 mode)</w:t>
@@ -2096,7 +2399,15 @@
           </w:tcPr>
           <w:p>
             <w:r>
-              <w:t>Pin 2 (+5V to MicroView)</w:t>
+              <w:t xml:space="preserve">Pin 2 (+5V to </w:t>
+            </w:r>
+            <w:proofErr w:type="spellStart"/>
+            <w:r>
+              <w:t>MicroView</w:t>
+            </w:r>
+            <w:proofErr w:type="spellEnd"/>
+            <w:r>
+              <w:t>)</w:t>
             </w:r>
           </w:p>
         </w:tc>
@@ -2106,7 +2417,15 @@
           </w:tcPr>
           <w:p>
             <w:r>
-              <w:t>Pin 2 (+5V to MicroView)</w:t>
+              <w:t xml:space="preserve">Pin 2 (+5V to </w:t>
+            </w:r>
+            <w:proofErr w:type="spellStart"/>
+            <w:r>
+              <w:t>MicroView</w:t>
+            </w:r>
+            <w:proofErr w:type="spellEnd"/>
+            <w:r>
+              <w:t>)</w:t>
             </w:r>
           </w:p>
         </w:tc>
@@ -2116,8 +2435,13 @@
           </w:tcPr>
           <w:p>
             <w:r>
-              <w:t>+5V Power from C64 to MicroView</w:t>
-            </w:r>
+              <w:t xml:space="preserve">+5V Power from C64 to </w:t>
+            </w:r>
+            <w:proofErr w:type="spellStart"/>
+            <w:r>
+              <w:t>MicroView</w:t>
+            </w:r>
+            <w:proofErr w:type="spellEnd"/>
             <w:r>
               <w:br/>
               <w:t>In standalone mode, +5V available here</w:t>
@@ -2296,7 +2620,15 @@
         <w:ind w:left="0"/>
       </w:pPr>
       <w:r>
-        <w:t>The UP9600 driver for 9600 baud support in Novaterm 9.6 is supported.  Add the jumper marked UP9600 Enable</w:t>
+        <w:t xml:space="preserve">The UP9600 driver for 9600 baud support in </w:t>
+      </w:r>
+      <w:proofErr w:type="spellStart"/>
+      <w:r>
+        <w:t>Novaterm</w:t>
+      </w:r>
+      <w:proofErr w:type="spellEnd"/>
+      <w:r>
+        <w:t xml:space="preserve"> 9.6 is supported.  Add the jumper marked UP9600 Enable</w:t>
       </w:r>
       <w:r>
         <w:t xml:space="preserve"> to enable it.  Note that this prevents </w:t>
@@ -2333,17 +2665,38 @@
       <w:r>
         <w:t xml:space="preserve">is also supported in </w:t>
       </w:r>
-      <w:r>
-        <w:t xml:space="preserve">Striketerm 2014 </w:t>
-      </w:r>
-      <w:r>
-        <w:t xml:space="preserve">(based on Novaterm 9.6), but a workaround is required:  The </w:t>
+      <w:proofErr w:type="spellStart"/>
+      <w:r>
+        <w:t>Striketerm</w:t>
+      </w:r>
+      <w:proofErr w:type="spellEnd"/>
+      <w:r>
+        <w:t xml:space="preserve"> 2014 </w:t>
+      </w:r>
+      <w:r>
+        <w:t xml:space="preserve">(based on </w:t>
+      </w:r>
+      <w:proofErr w:type="spellStart"/>
+      <w:r>
+        <w:t>Novaterm</w:t>
+      </w:r>
+      <w:proofErr w:type="spellEnd"/>
+      <w:r>
+        <w:t xml:space="preserve"> 9.6), but a workaround is required:  The </w:t>
       </w:r>
       <w:r>
         <w:t>driver must be selec</w:t>
       </w:r>
       <w:r>
-        <w:t xml:space="preserve">ted and the configuration saved with the Wi-Fi Modem unplugged.  Plug in the modem (with the C64 power off) and restart Striketerm and it will </w:t>
+        <w:t xml:space="preserve">ted and the configuration saved with the Wi-Fi Modem unplugged.  Plug in the modem (with the C64 power off) and restart </w:t>
+      </w:r>
+      <w:proofErr w:type="spellStart"/>
+      <w:r>
+        <w:t>Striketerm</w:t>
+      </w:r>
+      <w:proofErr w:type="spellEnd"/>
+      <w:r>
+        <w:t xml:space="preserve"> and it will </w:t>
       </w:r>
       <w:r>
         <w:t>then work normally.</w:t>
@@ -2374,13 +2727,23 @@
           <w:szCs w:val="36"/>
         </w:rPr>
       </w:pPr>
+      <w:proofErr w:type="spellStart"/>
       <w:r>
         <w:rPr>
           <w:b/>
           <w:sz w:val="36"/>
           <w:szCs w:val="36"/>
         </w:rPr>
-        <w:t>CommodoreServer Support</w:t>
+        <w:t>CommodoreServer</w:t>
+      </w:r>
+      <w:proofErr w:type="spellEnd"/>
+      <w:r>
+        <w:rPr>
+          <w:b/>
+          <w:sz w:val="36"/>
+          <w:szCs w:val="36"/>
+        </w:rPr>
+        <w:t xml:space="preserve"> Support</w:t>
       </w:r>
       <w:r>
         <w:rPr>
@@ -2405,13 +2768,23 @@
           <w:szCs w:val="36"/>
         </w:rPr>
       </w:pPr>
+      <w:proofErr w:type="spellStart"/>
       <w:r>
         <w:rPr>
           <w:b/>
           <w:sz w:val="36"/>
           <w:szCs w:val="36"/>
         </w:rPr>
-        <w:t>QuantumLink RELOADED</w:t>
+        <w:t>QuantumLink</w:t>
+      </w:r>
+      <w:proofErr w:type="spellEnd"/>
+      <w:r>
+        <w:rPr>
+          <w:b/>
+          <w:sz w:val="36"/>
+          <w:szCs w:val="36"/>
+        </w:rPr>
+        <w:t xml:space="preserve"> RELOADED</w:t>
       </w:r>
     </w:p>
     <w:p>
@@ -4418,7 +4791,7 @@
 </file>
 
 <file path=customXml/itemProps1.xml><?xml version="1.0" encoding="utf-8"?>
-<ds:datastoreItem xmlns:ds="http://schemas.openxmlformats.org/officeDocument/2006/customXml" ds:itemID="{7F481160-48A6-4A0B-AC1E-29056AB783A6}">
+<ds:datastoreItem xmlns:ds="http://schemas.openxmlformats.org/officeDocument/2006/customXml" ds:itemID="{0B64DCB4-ED50-4EA3-B858-FFB8E4808A80}">
   <ds:schemaRefs>
     <ds:schemaRef ds:uri="http://schemas.openxmlformats.org/officeDocument/2006/bibliography"/>
   </ds:schemaRefs>

</xml_diff>